<commit_message>
Update 1.Descripción y Especificaciones del producto_GlaucoTech.docx
</commit_message>
<xml_diff>
--- a/Cert/1.Descripción y Especificaciones del producto_GlaucoTech.docx
+++ b/Cert/1.Descripción y Especificaciones del producto_GlaucoTech.docx
@@ -2266,23 +2266,7 @@
           <w:rFonts w:cs="Calibri"/>
           <w:szCs w:val="24"/>
         </w:rPr>
-        <w:t xml:space="preserve">a) denominación o nombre comercial y descripción general del producto, incluida su </w:t>
-      </w:r>
-      <w:proofErr w:type="gramStart"/>
-      <w:r>
-        <w:rPr>
-          <w:rFonts w:cs="Calibri"/>
-          <w:szCs w:val="24"/>
-        </w:rPr>
-        <w:t>finalidad prevista y los usuarios previstos</w:t>
-      </w:r>
-      <w:proofErr w:type="gramEnd"/>
-      <w:r>
-        <w:rPr>
-          <w:rFonts w:cs="Calibri"/>
-          <w:szCs w:val="24"/>
-        </w:rPr>
-        <w:t>.</w:t>
+        <w:t>a) denominación o nombre comercial y descripción general del producto, incluida su finalidad prevista y los usuarios previstos.</w:t>
       </w:r>
       <w:bookmarkEnd w:id="3"/>
       <w:bookmarkEnd w:id="4"/>
@@ -6257,19 +6241,11 @@
                 <w:rFonts w:cs="Calibri"/>
               </w:rPr>
             </w:pPr>
-            <w:proofErr w:type="gramStart"/>
-            <w:r>
-              <w:rPr>
-                <w:rFonts w:cs="Calibri"/>
-              </w:rPr>
-              <w:t>Todos los productos activos terapéuticos destinados a administrar</w:t>
-            </w:r>
-            <w:proofErr w:type="gramEnd"/>
-            <w:r>
-              <w:rPr>
-                <w:rFonts w:cs="Calibri"/>
-              </w:rPr>
-              <w:t xml:space="preserve"> o intercambiar energía se clasifican en la clase </w:t>
+            <w:r>
+              <w:rPr>
+                <w:rFonts w:cs="Calibri"/>
+              </w:rPr>
+              <w:t xml:space="preserve">Todos los productos activos terapéuticos destinados a administrar o intercambiar energía se clasifican en la clase </w:t>
             </w:r>
             <w:proofErr w:type="spellStart"/>
             <w:r>
@@ -6351,21 +6327,7 @@
               <w:rPr>
                 <w:rFonts w:cs="Calibri"/>
               </w:rPr>
-              <w:t xml:space="preserve">Todos los productos activos destinados a emitir radiaciones ionizantes con fines terapéuticos, incluidos los productos para controlar o supervisar dichos productos, o que influyan directamente en el funcionamiento de </w:t>
-            </w:r>
-            <w:proofErr w:type="gramStart"/>
-            <w:r>
-              <w:rPr>
-                <w:rFonts w:cs="Calibri"/>
-              </w:rPr>
-              <w:t>los mismos</w:t>
-            </w:r>
-            <w:proofErr w:type="gramEnd"/>
-            <w:r>
-              <w:rPr>
-                <w:rFonts w:cs="Calibri"/>
-              </w:rPr>
-              <w:t xml:space="preserve">, se clasifican en la clase </w:t>
+              <w:t xml:space="preserve">Todos los productos activos destinados a emitir radiaciones ionizantes con fines terapéuticos, incluidos los productos para controlar o supervisar dichos productos, o que influyan directamente en el funcionamiento de los mismos, se clasifican en la clase </w:t>
             </w:r>
             <w:proofErr w:type="spellStart"/>
             <w:r>
@@ -6569,21 +6531,7 @@
               <w:rPr>
                 <w:rFonts w:cs="Calibri"/>
               </w:rPr>
-              <w:t xml:space="preserve">. Los productos activos destinados a emitir radiaciones ionizantes y que se destinen a la radiología con fines diagnósticos o terapéuticos, incluidos los productos para radiología de intervención y los productos para controlar o vigilar dichos productos, o que influyan directamente en el funcionamiento de </w:t>
-            </w:r>
-            <w:proofErr w:type="gramStart"/>
-            <w:r>
-              <w:rPr>
-                <w:rFonts w:cs="Calibri"/>
-              </w:rPr>
-              <w:t>los mismos</w:t>
-            </w:r>
-            <w:proofErr w:type="gramEnd"/>
-            <w:r>
-              <w:rPr>
-                <w:rFonts w:cs="Calibri"/>
-              </w:rPr>
-              <w:t xml:space="preserve">, se clasifican en la clase </w:t>
+              <w:t xml:space="preserve">. Los productos activos destinados a emitir radiaciones ionizantes y que se destinen a la radiología con fines diagnósticos o terapéuticos, incluidos los productos para radiología de intervención y los productos para controlar o vigilar dichos productos, o que influyan directamente en el funcionamiento de los mismos, se clasifican en la clase </w:t>
             </w:r>
             <w:proofErr w:type="spellStart"/>
             <w:r>
@@ -6968,16 +6916,8 @@
               <w:rPr>
                 <w:rFonts w:cs="Calibri"/>
               </w:rPr>
-              <w:t xml:space="preserve">, ya que dependiendo del deterioro solo esta podría reducir la presión intraocular causante del glaucoma en la mayoría de </w:t>
-            </w:r>
-            <w:proofErr w:type="gramStart"/>
-            <w:r>
-              <w:rPr>
-                <w:rFonts w:cs="Calibri"/>
-              </w:rPr>
-              <w:t>casos</w:t>
-            </w:r>
-            <w:proofErr w:type="gramEnd"/>
+              <w:t>, ya que dependiendo del deterioro solo esta podría reducir la presión intraocular causante del glaucoma en la mayoría de casos</w:t>
+            </w:r>
             <w:r>
               <w:rPr>
                 <w:rFonts w:cs="Calibri"/>
@@ -8873,12 +8813,10 @@
         <w:t xml:space="preserve">Contraste: Se calcula utilizando la Matriz de </w:t>
       </w:r>
       <w:proofErr w:type="spellStart"/>
-      <w:proofErr w:type="gramStart"/>
       <w:r>
         <w:t>Co-ocurrencia</w:t>
       </w:r>
       <w:proofErr w:type="spellEnd"/>
-      <w:proofErr w:type="gramEnd"/>
       <w:r>
         <w:t xml:space="preserve"> de Niveles de Gris (GLCM), proporcionando información sobre la variación de la intensidad en la imagen.</w:t>
       </w:r>
@@ -10641,30 +10579,14 @@
                 <w:rFonts w:ascii="Calibri" w:hAnsi="Calibri" w:cs="Calibri"/>
                 <w:highlight w:val="yellow"/>
               </w:rPr>
-              <w:t xml:space="preserve">Viendo las diferencias técnicas se puede concluir que en ese </w:t>
-            </w:r>
-            <w:proofErr w:type="gramStart"/>
+              <w:t xml:space="preserve">Viendo las diferencias técnicas se puede concluir que en ese aspecto </w:t>
+            </w:r>
             <w:r>
               <w:rPr>
                 <w:rFonts w:ascii="Calibri" w:hAnsi="Calibri" w:cs="Calibri"/>
                 <w:highlight w:val="yellow"/>
               </w:rPr>
-              <w:t xml:space="preserve">aspecto </w:t>
-            </w:r>
-            <w:r>
-              <w:rPr>
-                <w:rFonts w:ascii="Calibri" w:hAnsi="Calibri" w:cs="Calibri"/>
-                <w:highlight w:val="yellow"/>
-              </w:rPr>
-              <w:t>,</w:t>
-            </w:r>
-            <w:proofErr w:type="gramEnd"/>
-            <w:r>
-              <w:rPr>
-                <w:rFonts w:ascii="Calibri" w:hAnsi="Calibri" w:cs="Calibri"/>
-                <w:highlight w:val="yellow"/>
-              </w:rPr>
-              <w:t xml:space="preserve"> a pesar de </w:t>
+              <w:t xml:space="preserve">, a pesar de </w:t>
             </w:r>
             <w:r>
               <w:rPr>

</xml_diff>

<commit_message>
Te quiero idoia Zabalo
</commit_message>
<xml_diff>
--- a/Cert/1.Descripción y Especificaciones del producto_GlaucoTech.docx
+++ b/Cert/1.Descripción y Especificaciones del producto_GlaucoTech.docx
@@ -2,7 +2,11 @@
 <file path=word/document.xml><?xml version="1.0" encoding="utf-8"?>
 <w:document xmlns:wpc="http://schemas.microsoft.com/office/word/2010/wordprocessingCanvas" xmlns:cx="http://schemas.microsoft.com/office/drawing/2014/chartex" xmlns:cx1="http://schemas.microsoft.com/office/drawing/2015/9/8/chartex" xmlns:cx2="http://schemas.microsoft.com/office/drawing/2015/10/21/chartex" xmlns:cx3="http://schemas.microsoft.com/office/drawing/2016/5/9/chartex" xmlns:cx4="http://schemas.microsoft.com/office/drawing/2016/5/10/chartex" xmlns:cx5="http://schemas.microsoft.com/office/drawing/2016/5/11/chartex" xmlns:cx6="http://schemas.microsoft.com/office/drawing/2016/5/12/chartex" xmlns:cx7="http://schemas.microsoft.com/office/drawing/2016/5/13/chartex" xmlns:cx8="http://schemas.microsoft.com/office/drawing/2016/5/14/chartex" xmlns:mc="http://schemas.openxmlformats.org/markup-compatibility/2006" xmlns:aink="http://schemas.microsoft.com/office/drawing/2016/ink" xmlns:am3d="http://schemas.microsoft.com/office/drawing/2017/model3d" xmlns:o="urn:schemas-microsoft-com:office:office" xmlns:oel="http://schemas.microsoft.com/office/2019/extlst" xmlns:r="http://schemas.openxmlformats.org/officeDocument/2006/relationships" xmlns:m="http://schemas.openxmlformats.org/officeDocument/2006/math" xmlns:v="urn:schemas-microsoft-com:vml" xmlns:wp14="http://schemas.microsoft.com/office/word/2010/wordprocessingDrawing" xmlns:wp="http://schemas.openxmlformats.org/drawingml/2006/wordprocessingDrawing" xmlns:w10="urn:schemas-microsoft-com:office:word" xmlns:w="http://schemas.openxmlformats.org/wordprocessingml/2006/main" xmlns:w14="http://schemas.microsoft.com/office/word/2010/wordml" xmlns:w15="http://schemas.microsoft.com/office/word/2012/wordml" xmlns:w16cex="http://schemas.microsoft.com/office/word/2018/wordml/cex" xmlns:w16cid="http://schemas.microsoft.com/office/word/2016/wordml/cid" xmlns:w16="http://schemas.microsoft.com/office/word/2018/wordml" xmlns:w16du="http://schemas.microsoft.com/office/word/2023/wordml/word16du" xmlns:w16sdtdh="http://schemas.microsoft.com/office/word/2020/wordml/sdtdatahash" xmlns:w16se="http://schemas.microsoft.com/office/word/2015/wordml/symex" xmlns:wpg="http://schemas.microsoft.com/office/word/2010/wordprocessingGroup" xmlns:wpi="http://schemas.microsoft.com/office/word/2010/wordprocessingInk" xmlns:wne="http://schemas.microsoft.com/office/word/2006/wordml" xmlns:wps="http://schemas.microsoft.com/office/word/2010/wordprocessingShape" mc:Ignorable="w14 w15 w16se w16cid w16 w16cex w16sdtdh w16du wp14">
   <w:body>
-    <w:p/>
+    <w:p>
+      <w:r>
+        <w:tab/>
+      </w:r>
+    </w:p>
     <w:p>
       <w:pPr>
         <w:jc w:val="center"/>
@@ -410,7 +414,25 @@
           <w:sz w:val="20"/>
           <w:szCs w:val="20"/>
         </w:rPr>
-        <w:t>_Diagnostico_De_Glaucoma</w:t>
+        <w:t>_Diagn</w:t>
+      </w:r>
+      <w:r>
+        <w:rPr>
+          <w:rFonts w:ascii="Calibri" w:hAnsi="Calibri" w:cs="Calibri"/>
+          <w:bCs/>
+          <w:sz w:val="20"/>
+          <w:szCs w:val="20"/>
+        </w:rPr>
+        <w:t>ó</w:t>
+      </w:r>
+      <w:r>
+        <w:rPr>
+          <w:rFonts w:ascii="Calibri" w:hAnsi="Calibri" w:cs="Calibri"/>
+          <w:bCs/>
+          <w:sz w:val="20"/>
+          <w:szCs w:val="20"/>
+        </w:rPr>
+        <w:t>stico_De_Glaucoma</w:t>
       </w:r>
       <w:proofErr w:type="spellEnd"/>
     </w:p>
@@ -493,7 +515,6 @@
       </w:r>
     </w:p>
     <w:p/>
-    <w:bookmarkStart w:id="0" w:name="_Hlk167699839" w:displacedByCustomXml="next"/>
     <w:sdt>
       <w:sdtPr>
         <w:rPr>
@@ -528,7 +549,6 @@
             <w:t>ÍNDICE</w:t>
           </w:r>
         </w:p>
-        <w:bookmarkEnd w:id="0"/>
         <w:p>
           <w:pPr>
             <w:pStyle w:val="TDC1"/>
@@ -1452,7 +1472,7 @@
                 <w:noProof/>
                 <w:webHidden/>
               </w:rPr>
-              <w:t>19</w:t>
+              <w:t>18</w:t>
             </w:r>
             <w:r>
               <w:rPr>
@@ -1523,7 +1543,7 @@
                 <w:noProof/>
                 <w:webHidden/>
               </w:rPr>
-              <w:t>20</w:t>
+              <w:t>18</w:t>
             </w:r>
             <w:r>
               <w:rPr>
@@ -1594,7 +1614,7 @@
                 <w:noProof/>
                 <w:webHidden/>
               </w:rPr>
-              <w:t>20</w:t>
+              <w:t>19</w:t>
             </w:r>
             <w:r>
               <w:rPr>
@@ -1665,7 +1685,7 @@
                 <w:noProof/>
                 <w:webHidden/>
               </w:rPr>
-              <w:t>20</w:t>
+              <w:t>19</w:t>
             </w:r>
             <w:r>
               <w:rPr>
@@ -1714,6 +1734,16 @@
         </w:rPr>
         <w:t>ABLAS</w:t>
       </w:r>
+    </w:p>
+    <w:p>
+      <w:pPr>
+        <w:tabs>
+          <w:tab w:val="left" w:pos="1956"/>
+        </w:tabs>
+        <w:rPr>
+          <w:noProof/>
+        </w:rPr>
+      </w:pPr>
       <w:r>
         <w:tab/>
       </w:r>
@@ -1784,7 +1814,7 @@
             <w:noProof/>
             <w:webHidden/>
           </w:rPr>
-          <w:t>4</w:t>
+          <w:t>5</w:t>
         </w:r>
         <w:r>
           <w:rPr>
@@ -1852,7 +1882,7 @@
             <w:noProof/>
             <w:webHidden/>
           </w:rPr>
-          <w:t>4</w:t>
+          <w:t>5</w:t>
         </w:r>
         <w:r>
           <w:rPr>
@@ -1920,7 +1950,7 @@
             <w:noProof/>
             <w:webHidden/>
           </w:rPr>
-          <w:t>8</w:t>
+          <w:t>9</w:t>
         </w:r>
         <w:r>
           <w:rPr>
@@ -1988,7 +2018,7 @@
             <w:noProof/>
             <w:webHidden/>
           </w:rPr>
-          <w:t>17</w:t>
+          <w:t>18</w:t>
         </w:r>
         <w:r>
           <w:rPr>
@@ -2086,200 +2116,219 @@
       <w:pPr>
         <w:pStyle w:val="Ttulo1"/>
       </w:pPr>
-      <w:bookmarkStart w:id="1" w:name="_Toc167695523"/>
+      <w:bookmarkStart w:id="0" w:name="_Toc167695523"/>
       <w:r>
         <w:lastRenderedPageBreak/>
         <w:t>1.</w:t>
       </w:r>
       <w:r>
         <w:t>ALCANCE</w:t>
+      </w:r>
+      <w:bookmarkEnd w:id="0"/>
+    </w:p>
+    <w:p>
+      <w:pPr>
+        <w:jc w:val="both"/>
+        <w:rPr>
+          <w:lang w:eastAsia="en-US"/>
+        </w:rPr>
+      </w:pPr>
+      <w:r>
+        <w:rPr>
+          <w:lang w:eastAsia="en-US"/>
+        </w:rPr>
+        <w:t>En el siguiente apartado</w:t>
+      </w:r>
+      <w:r>
+        <w:rPr>
+          <w:lang w:eastAsia="en-US"/>
+        </w:rPr>
+        <w:t xml:space="preserve"> se</w:t>
+      </w:r>
+      <w:r>
+        <w:rPr>
+          <w:lang w:eastAsia="en-US"/>
+        </w:rPr>
+        <w:t xml:space="preserve"> presenta</w:t>
+      </w:r>
+      <w:r>
+        <w:rPr>
+          <w:lang w:eastAsia="en-US"/>
+        </w:rPr>
+        <w:t>n los primeros pasos de la documentación técnica</w:t>
+      </w:r>
+      <w:r>
+        <w:rPr>
+          <w:lang w:eastAsia="en-US"/>
+        </w:rPr>
+        <w:t xml:space="preserve"> establecida por el</w:t>
+      </w:r>
+      <w:r>
+        <w:rPr>
+          <w:lang w:eastAsia="en-US"/>
+        </w:rPr>
+        <w:t xml:space="preserve"> Anexo </w:t>
+      </w:r>
+      <w:r>
+        <w:rPr>
+          <w:lang w:eastAsia="en-US"/>
+        </w:rPr>
+        <w:t>II</w:t>
+      </w:r>
+      <w:r>
+        <w:rPr>
+          <w:lang w:eastAsia="en-US"/>
+        </w:rPr>
+        <w:t xml:space="preserve"> del reglamento</w:t>
+      </w:r>
+      <w:r>
+        <w:rPr>
+          <w:lang w:eastAsia="en-US"/>
+        </w:rPr>
+        <w:t xml:space="preserve"> (UE)</w:t>
+      </w:r>
+      <w:r>
+        <w:rPr>
+          <w:lang w:eastAsia="en-US"/>
+        </w:rPr>
+        <w:t xml:space="preserve"> 745/</w:t>
+      </w:r>
+      <w:r>
+        <w:rPr>
+          <w:lang w:eastAsia="en-US"/>
+        </w:rPr>
+        <w:t>2017</w:t>
+      </w:r>
+      <w:r>
+        <w:rPr>
+          <w:lang w:eastAsia="en-US"/>
+        </w:rPr>
+        <w:t xml:space="preserve">. </w:t>
+      </w:r>
+      <w:r>
+        <w:rPr>
+          <w:lang w:eastAsia="en-US"/>
+        </w:rPr>
+        <w:t>Esta documentación técnica recog</w:t>
+      </w:r>
+      <w:r>
+        <w:rPr>
+          <w:lang w:eastAsia="en-US"/>
+        </w:rPr>
+        <w:t xml:space="preserve">e la información necesaria sobre </w:t>
+      </w:r>
+      <w:r>
+        <w:rPr>
+          <w:lang w:eastAsia="en-US"/>
+        </w:rPr>
+        <w:t>nuestro</w:t>
+      </w:r>
+      <w:r>
+        <w:rPr>
+          <w:lang w:eastAsia="en-US"/>
+        </w:rPr>
+        <w:t xml:space="preserve"> software </w:t>
+      </w:r>
+      <w:r>
+        <w:rPr>
+          <w:lang w:eastAsia="en-US"/>
+        </w:rPr>
+        <w:t>de apoyo para el diagn</w:t>
+      </w:r>
+      <w:r>
+        <w:rPr>
+          <w:lang w:eastAsia="en-US"/>
+        </w:rPr>
+        <w:t>ó</w:t>
+      </w:r>
+      <w:r>
+        <w:rPr>
+          <w:lang w:eastAsia="en-US"/>
+        </w:rPr>
+        <w:t>stico</w:t>
+      </w:r>
+      <w:r>
+        <w:rPr>
+          <w:lang w:eastAsia="en-US"/>
+        </w:rPr>
+        <w:t xml:space="preserve"> de Glaucoma.</w:t>
+      </w:r>
+    </w:p>
+    <w:p>
+      <w:pPr>
+        <w:pStyle w:val="Ttulo1"/>
+        <w:rPr>
+          <w:lang w:eastAsia="en-US"/>
+        </w:rPr>
+      </w:pPr>
+      <w:bookmarkStart w:id="1" w:name="_Toc167695524"/>
+      <w:r>
+        <w:rPr>
+          <w:lang w:eastAsia="en-US"/>
+        </w:rPr>
+        <w:t>2.</w:t>
+      </w:r>
+      <w:r>
+        <w:rPr>
+          <w:lang w:eastAsia="en-US"/>
+        </w:rPr>
+        <w:t xml:space="preserve"> </w:t>
+      </w:r>
+      <w:r>
+        <w:rPr>
+          <w:lang w:eastAsia="en-US"/>
+        </w:rPr>
+        <w:t>DESCRIPCIÓN Y ESPECIFICACIONES DEL PRODUCTO</w:t>
       </w:r>
       <w:bookmarkEnd w:id="1"/>
     </w:p>
     <w:p>
       <w:pPr>
-        <w:rPr>
-          <w:lang w:eastAsia="en-US"/>
-        </w:rPr>
-      </w:pPr>
-      <w:r>
-        <w:rPr>
-          <w:lang w:eastAsia="en-US"/>
-        </w:rPr>
-        <w:t>En el siguiente apartado</w:t>
-      </w:r>
-      <w:r>
-        <w:rPr>
-          <w:lang w:eastAsia="en-US"/>
-        </w:rPr>
-        <w:t xml:space="preserve"> se</w:t>
-      </w:r>
-      <w:r>
-        <w:rPr>
-          <w:lang w:eastAsia="en-US"/>
-        </w:rPr>
-        <w:t xml:space="preserve"> presenta</w:t>
-      </w:r>
-      <w:r>
-        <w:rPr>
-          <w:lang w:eastAsia="en-US"/>
-        </w:rPr>
-        <w:t>n los primeros pasos de la documentación técnica</w:t>
-      </w:r>
-      <w:r>
-        <w:rPr>
-          <w:lang w:eastAsia="en-US"/>
-        </w:rPr>
-        <w:t xml:space="preserve"> establecida por el</w:t>
-      </w:r>
-      <w:r>
-        <w:rPr>
-          <w:lang w:eastAsia="en-US"/>
-        </w:rPr>
-        <w:t xml:space="preserve"> Anexo </w:t>
-      </w:r>
-      <w:r>
-        <w:rPr>
-          <w:lang w:eastAsia="en-US"/>
-        </w:rPr>
-        <w:t>II</w:t>
-      </w:r>
-      <w:r>
-        <w:rPr>
-          <w:lang w:eastAsia="en-US"/>
-        </w:rPr>
-        <w:t xml:space="preserve"> del reglamento</w:t>
-      </w:r>
-      <w:r>
-        <w:rPr>
-          <w:lang w:eastAsia="en-US"/>
-        </w:rPr>
-        <w:t xml:space="preserve"> (UE)</w:t>
-      </w:r>
-      <w:r>
-        <w:rPr>
-          <w:lang w:eastAsia="en-US"/>
-        </w:rPr>
-        <w:t xml:space="preserve"> 745/</w:t>
-      </w:r>
-      <w:r>
-        <w:rPr>
-          <w:lang w:eastAsia="en-US"/>
-        </w:rPr>
-        <w:t>2017</w:t>
-      </w:r>
-      <w:r>
-        <w:rPr>
-          <w:lang w:eastAsia="en-US"/>
-        </w:rPr>
-        <w:t xml:space="preserve">. </w:t>
-      </w:r>
-      <w:r>
-        <w:rPr>
-          <w:lang w:eastAsia="en-US"/>
-        </w:rPr>
-        <w:t>Esta documentación técnica recog</w:t>
-      </w:r>
-      <w:r>
-        <w:rPr>
-          <w:lang w:eastAsia="en-US"/>
-        </w:rPr>
-        <w:t xml:space="preserve">e la información necesaria sobre </w:t>
-      </w:r>
-      <w:r>
-        <w:rPr>
-          <w:lang w:eastAsia="en-US"/>
-        </w:rPr>
-        <w:t>nuestro</w:t>
-      </w:r>
-      <w:r>
-        <w:rPr>
-          <w:lang w:eastAsia="en-US"/>
-        </w:rPr>
-        <w:t xml:space="preserve"> software </w:t>
-      </w:r>
-      <w:r>
-        <w:rPr>
-          <w:lang w:eastAsia="en-US"/>
-        </w:rPr>
-        <w:t>de apoyo para el diagn</w:t>
-      </w:r>
-      <w:r>
-        <w:rPr>
-          <w:lang w:eastAsia="en-US"/>
-        </w:rPr>
-        <w:t>ó</w:t>
-      </w:r>
-      <w:r>
-        <w:rPr>
-          <w:lang w:eastAsia="en-US"/>
-        </w:rPr>
-        <w:t>stico</w:t>
-      </w:r>
-      <w:r>
-        <w:rPr>
-          <w:lang w:eastAsia="en-US"/>
-        </w:rPr>
-        <w:t xml:space="preserve"> de Glaucoma.</w:t>
+        <w:pStyle w:val="Ttulo2"/>
+        <w:jc w:val="both"/>
+        <w:rPr>
+          <w:rFonts w:cs="Calibri"/>
+          <w:szCs w:val="24"/>
+        </w:rPr>
+      </w:pPr>
+      <w:bookmarkStart w:id="2" w:name="_Toc161226532"/>
+      <w:bookmarkStart w:id="3" w:name="_Toc167695525"/>
+      <w:r>
+        <w:rPr>
+          <w:rFonts w:cs="Calibri"/>
+          <w:szCs w:val="24"/>
+        </w:rPr>
+        <w:t xml:space="preserve">a) denominación o nombre comercial y descripción general del producto, incluida su </w:t>
+      </w:r>
+      <w:proofErr w:type="gramStart"/>
+      <w:r>
+        <w:rPr>
+          <w:rFonts w:cs="Calibri"/>
+          <w:szCs w:val="24"/>
+        </w:rPr>
+        <w:t>finalidad prevista y los usuarios previstos</w:t>
+      </w:r>
+      <w:proofErr w:type="gramEnd"/>
+      <w:r>
+        <w:rPr>
+          <w:rFonts w:cs="Calibri"/>
+          <w:szCs w:val="24"/>
+        </w:rPr>
+        <w:t>.</w:t>
+      </w:r>
+      <w:bookmarkEnd w:id="2"/>
+      <w:bookmarkEnd w:id="3"/>
+      <w:r>
+        <w:rPr>
+          <w:rFonts w:cs="Calibri"/>
+          <w:szCs w:val="24"/>
+        </w:rPr>
+        <w:t xml:space="preserve"> </w:t>
       </w:r>
     </w:p>
     <w:p>
       <w:pPr>
-        <w:pStyle w:val="Ttulo1"/>
-        <w:rPr>
-          <w:lang w:eastAsia="en-US"/>
-        </w:rPr>
-      </w:pPr>
-      <w:bookmarkStart w:id="2" w:name="_Toc167695524"/>
-      <w:r>
-        <w:rPr>
-          <w:lang w:eastAsia="en-US"/>
-        </w:rPr>
-        <w:t>2.</w:t>
-      </w:r>
-      <w:r>
-        <w:rPr>
-          <w:lang w:eastAsia="en-US"/>
-        </w:rPr>
-        <w:t xml:space="preserve"> </w:t>
-      </w:r>
-      <w:r>
-        <w:rPr>
-          <w:lang w:eastAsia="en-US"/>
-        </w:rPr>
-        <w:t>DESCRIPCIÓN Y ESPECIFICACIONES DEL PRODUCTO</w:t>
-      </w:r>
-      <w:bookmarkEnd w:id="2"/>
-    </w:p>
-    <w:p>
-      <w:pPr>
-        <w:pStyle w:val="Ttulo2"/>
-        <w:rPr>
-          <w:rFonts w:cs="Calibri"/>
-          <w:szCs w:val="24"/>
-        </w:rPr>
-      </w:pPr>
-      <w:bookmarkStart w:id="3" w:name="_Toc161226532"/>
-      <w:bookmarkStart w:id="4" w:name="_Toc167695525"/>
-      <w:r>
-        <w:rPr>
-          <w:rFonts w:cs="Calibri"/>
-          <w:szCs w:val="24"/>
-        </w:rPr>
-        <w:t>a) denominación o nombre comercial y descripción general del producto, incluida su finalidad prevista y los usuarios previstos.</w:t>
-      </w:r>
-      <w:bookmarkEnd w:id="3"/>
-      <w:bookmarkEnd w:id="4"/>
-      <w:r>
-        <w:rPr>
-          <w:rFonts w:cs="Calibri"/>
-          <w:szCs w:val="24"/>
-        </w:rPr>
-        <w:t xml:space="preserve"> </w:t>
-      </w:r>
-    </w:p>
-    <w:p>
-      <w:pPr>
+        <w:jc w:val="both"/>
         <w:rPr>
           <w:rFonts w:ascii="Calibri" w:hAnsi="Calibri" w:cs="Calibri"/>
           <w:color w:val="0D0D0D"/>
@@ -2316,6 +2365,7 @@
         </w:rPr>
         <w:t>“</w:t>
       </w:r>
+      <w:proofErr w:type="spellStart"/>
       <w:r>
         <w:rPr>
           <w:rFonts w:ascii="Calibri" w:hAnsi="Calibri" w:cs="Calibri"/>
@@ -2328,6 +2378,7 @@
         </w:rPr>
         <w:t>Tech</w:t>
       </w:r>
+      <w:proofErr w:type="spellEnd"/>
       <w:r>
         <w:rPr>
           <w:rFonts w:ascii="Calibri" w:hAnsi="Calibri" w:cs="Calibri"/>
@@ -2481,6 +2532,7 @@
     </w:p>
     <w:p>
       <w:pPr>
+        <w:jc w:val="both"/>
         <w:rPr>
           <w:rFonts w:ascii="Calibri" w:hAnsi="Calibri" w:cs="Calibri"/>
           <w:color w:val="0D0D0D"/>
@@ -2810,6 +2862,7 @@
     </w:p>
     <w:p>
       <w:pPr>
+        <w:jc w:val="both"/>
         <w:rPr>
           <w:rFonts w:ascii="Calibri" w:hAnsi="Calibri" w:cs="Calibri"/>
         </w:rPr>
@@ -3041,6 +3094,7 @@
     </w:p>
     <w:p>
       <w:pPr>
+        <w:jc w:val="both"/>
         <w:rPr>
           <w:rFonts w:ascii="Calibri" w:hAnsi="Calibri" w:cs="Calibri"/>
         </w:rPr>
@@ -3119,6 +3173,7 @@
     </w:p>
     <w:p>
       <w:pPr>
+        <w:jc w:val="both"/>
         <w:rPr>
           <w:rFonts w:ascii="Calibri" w:hAnsi="Calibri" w:cs="Calibri"/>
         </w:rPr>
@@ -3134,7 +3189,7 @@
         </w:rPr>
       </w:pPr>
       <w:hyperlink w:anchor="_Toc161226533" w:history="1">
-        <w:bookmarkStart w:id="5" w:name="_Toc167695526"/>
+        <w:bookmarkStart w:id="4" w:name="_Toc167695526"/>
         <w:r>
           <w:rPr>
             <w:rStyle w:val="Hipervnculo"/>
@@ -3143,10 +3198,13 @@
           </w:rPr>
           <w:t>b) UDI-DI básico o referencia catálogo, identificaciones que permitan trazabilidad</w:t>
         </w:r>
-        <w:bookmarkEnd w:id="5"/>
+        <w:bookmarkEnd w:id="4"/>
       </w:hyperlink>
     </w:p>
     <w:p>
+      <w:pPr>
+        <w:jc w:val="both"/>
+      </w:pPr>
       <w:r>
         <w:t>En este punto se exponen los códigos correspondientes al tipo de producto.</w:t>
       </w:r>
@@ -3157,7 +3215,7 @@
         <w:keepNext/>
         <w:jc w:val="center"/>
       </w:pPr>
-      <w:bookmarkStart w:id="6" w:name="_Toc165544422"/>
+      <w:bookmarkStart w:id="5" w:name="_Toc165544422"/>
       <w:r>
         <w:t xml:space="preserve">Tabla </w:t>
       </w:r>
@@ -3185,7 +3243,7 @@
       <w:r>
         <w:t>Lista de códigos para la designación del Organismo Notificado</w:t>
       </w:r>
-      <w:bookmarkEnd w:id="6"/>
+      <w:bookmarkEnd w:id="5"/>
     </w:p>
     <w:tbl>
       <w:tblPr>
@@ -3232,6 +3290,9 @@
             <w:tcW w:w="4247" w:type="dxa"/>
           </w:tcPr>
           <w:p>
+            <w:pPr>
+              <w:jc w:val="both"/>
+            </w:pPr>
             <w:r>
               <w:t>Los demás productos activos no implantables de diagnóstico o vigilancia.</w:t>
             </w:r>
@@ -3420,6 +3481,9 @@
             <w:tcW w:w="4247" w:type="dxa"/>
           </w:tcPr>
           <w:p>
+            <w:pPr>
+              <w:jc w:val="both"/>
+            </w:pPr>
             <w:r>
               <w:t>Productos que requieren instalación o renovación</w:t>
             </w:r>
@@ -3433,6 +3497,9 @@
       </w:pPr>
     </w:p>
     <w:p>
+      <w:pPr>
+        <w:jc w:val="both"/>
+      </w:pPr>
       <w:r>
         <w:t xml:space="preserve">Se pretende que este </w:t>
       </w:r>
@@ -3471,6 +3538,7 @@
           <w:ilvl w:val="0"/>
           <w:numId w:val="2"/>
         </w:numPr>
+        <w:jc w:val="both"/>
       </w:pPr>
       <w:r>
         <w:t xml:space="preserve">GS1: </w:t>
@@ -3486,6 +3554,7 @@
           <w:ilvl w:val="0"/>
           <w:numId w:val="2"/>
         </w:numPr>
+        <w:jc w:val="both"/>
       </w:pPr>
       <w:r>
         <w:t>Fecha de</w:t>
@@ -3519,6 +3588,7 @@
           <w:ilvl w:val="0"/>
           <w:numId w:val="2"/>
         </w:numPr>
+        <w:jc w:val="both"/>
       </w:pPr>
       <w:r>
         <w:t>Lote</w:t>
@@ -3543,6 +3613,7 @@
           <w:ilvl w:val="0"/>
           <w:numId w:val="2"/>
         </w:numPr>
+        <w:jc w:val="both"/>
       </w:pPr>
       <w:r>
         <w:t>Número de revisiones realizadas al programa Informático</w:t>
@@ -3554,14 +3625,18 @@
         <w:t>1</w:t>
       </w:r>
     </w:p>
-    <w:p/>
+    <w:p>
+      <w:pPr>
+        <w:jc w:val="both"/>
+      </w:pPr>
+    </w:p>
     <w:p>
       <w:pPr>
         <w:pStyle w:val="Descripcin"/>
         <w:keepNext/>
         <w:jc w:val="center"/>
       </w:pPr>
-      <w:bookmarkStart w:id="7" w:name="_Toc165544423"/>
+      <w:bookmarkStart w:id="6" w:name="_Toc165544423"/>
       <w:r>
         <w:t xml:space="preserve">Tabla </w:t>
       </w:r>
@@ -3589,7 +3664,7 @@
       <w:r>
         <w:t>Tabla de soporte de la identificación única</w:t>
       </w:r>
-      <w:bookmarkEnd w:id="7"/>
+      <w:bookmarkEnd w:id="6"/>
     </w:p>
     <w:tbl>
       <w:tblPr>
@@ -3691,9 +3766,10 @@
     <w:p>
       <w:pPr>
         <w:pStyle w:val="Ttulo2"/>
+        <w:jc w:val="both"/>
       </w:pPr>
       <w:hyperlink w:anchor="_Toc161226534" w:history="1">
-        <w:bookmarkStart w:id="8" w:name="_Toc167695527"/>
+        <w:bookmarkStart w:id="7" w:name="_Toc167695527"/>
         <w:r>
           <w:rPr>
             <w:rStyle w:val="Hipervnculo"/>
@@ -3702,13 +3778,16 @@
           </w:rPr>
           <w:t>c) grupo de pacientes destinatario, afecciones que se pretende diagnosticar, tratar o controlar y otras consideraciones, como los criterios de selección de los pacientes, indicaciones, contraindicaciones, advertencias.</w:t>
         </w:r>
-        <w:bookmarkEnd w:id="8"/>
+        <w:bookmarkEnd w:id="7"/>
       </w:hyperlink>
       <w:r>
         <w:t xml:space="preserve"> </w:t>
       </w:r>
     </w:p>
     <w:p>
+      <w:pPr>
+        <w:jc w:val="both"/>
+      </w:pPr>
       <w:r>
         <w:t>El producto, va destinado a</w:t>
       </w:r>
@@ -3750,6 +3829,9 @@
       </w:r>
     </w:p>
     <w:p>
+      <w:pPr>
+        <w:jc w:val="both"/>
+      </w:pPr>
       <w:r>
         <w:t>Est</w:t>
       </w:r>
@@ -3779,11 +3861,17 @@
       </w:r>
     </w:p>
     <w:p>
+      <w:pPr>
+        <w:jc w:val="both"/>
+      </w:pPr>
       <w:r>
         <w:t xml:space="preserve">INDICACIONES: </w:t>
       </w:r>
     </w:p>
     <w:p>
+      <w:pPr>
+        <w:jc w:val="both"/>
+      </w:pPr>
       <w:r>
         <w:t>-Iniciar el programa con antelación</w:t>
       </w:r>
@@ -3795,6 +3883,9 @@
       </w:r>
     </w:p>
     <w:p>
+      <w:pPr>
+        <w:jc w:val="both"/>
+      </w:pPr>
       <w:r>
         <w:t>-</w:t>
       </w:r>
@@ -3818,6 +3909,9 @@
       </w:r>
     </w:p>
     <w:p>
+      <w:pPr>
+        <w:jc w:val="both"/>
+      </w:pPr>
       <w:r>
         <w:t xml:space="preserve">-Si hay sospecha de </w:t>
       </w:r>
@@ -3826,11 +3920,17 @@
       </w:r>
     </w:p>
     <w:p>
+      <w:pPr>
+        <w:jc w:val="both"/>
+      </w:pPr>
       <w:r>
         <w:t xml:space="preserve">ADVERTENCIAS: </w:t>
       </w:r>
     </w:p>
     <w:p>
+      <w:pPr>
+        <w:jc w:val="both"/>
+      </w:pPr>
       <w:r>
         <w:t>-</w:t>
       </w:r>
@@ -3893,6 +3993,7 @@
       <w:pPr>
         <w:pStyle w:val="Ttulo2"/>
         <w:ind w:left="708" w:hanging="708"/>
+        <w:jc w:val="both"/>
         <w:rPr>
           <w:rStyle w:val="Hipervnculo"/>
           <w:color w:val="0F4761" w:themeColor="accent1" w:themeShade="BF"/>
@@ -3900,7 +4001,7 @@
         </w:rPr>
       </w:pPr>
       <w:hyperlink w:anchor="_Toc161226535" w:history="1">
-        <w:bookmarkStart w:id="9" w:name="_Toc167695528"/>
+        <w:bookmarkStart w:id="8" w:name="_Toc167695528"/>
         <w:r>
           <w:rPr>
             <w:rStyle w:val="Hipervnculo"/>
@@ -3909,10 +4010,13 @@
           </w:rPr>
           <w:t>d) principios de funcionamiento del producto y su modo de acción</w:t>
         </w:r>
-        <w:bookmarkEnd w:id="9"/>
+        <w:bookmarkEnd w:id="8"/>
       </w:hyperlink>
     </w:p>
     <w:p>
+      <w:pPr>
+        <w:jc w:val="both"/>
+      </w:pPr>
       <w:r>
         <w:t xml:space="preserve">Nuestro </w:t>
       </w:r>
@@ -3992,6 +4096,9 @@
       </w:r>
     </w:p>
     <w:p>
+      <w:pPr>
+        <w:jc w:val="both"/>
+      </w:pPr>
       <w:r>
         <w:t xml:space="preserve">El tamaño de la papila, </w:t>
       </w:r>
@@ -4031,9 +4138,11 @@
       <w:r>
         <w:t>“</w:t>
       </w:r>
+      <w:proofErr w:type="spellStart"/>
       <w:r>
         <w:t>GlaucoTech</w:t>
       </w:r>
+      <w:proofErr w:type="spellEnd"/>
       <w:r>
         <w:t>”</w:t>
       </w:r>
@@ -4072,6 +4181,7 @@
     <w:p>
       <w:pPr>
         <w:pStyle w:val="Ttulo2"/>
+        <w:jc w:val="both"/>
         <w:rPr>
           <w:rStyle w:val="Hipervnculo"/>
           <w:color w:val="0F4761" w:themeColor="accent1" w:themeShade="BF"/>
@@ -4079,7 +4189,7 @@
         </w:rPr>
       </w:pPr>
       <w:hyperlink w:anchor="_Toc161226536" w:history="1">
-        <w:bookmarkStart w:id="10" w:name="_Toc167695529"/>
+        <w:bookmarkStart w:id="9" w:name="_Toc167695529"/>
         <w:r>
           <w:rPr>
             <w:rStyle w:val="Hipervnculo"/>
@@ -4088,10 +4198,13 @@
           </w:rPr>
           <w:t>e) justificación del producto sanitario</w:t>
         </w:r>
-        <w:bookmarkEnd w:id="10"/>
+        <w:bookmarkEnd w:id="9"/>
       </w:hyperlink>
     </w:p>
     <w:p>
+      <w:pPr>
+        <w:jc w:val="both"/>
+      </w:pPr>
       <w:r>
         <w:t>S</w:t>
       </w:r>
@@ -4109,6 +4222,9 @@
       </w:r>
     </w:p>
     <w:p>
+      <w:pPr>
+        <w:jc w:val="both"/>
+      </w:pPr>
       <w:r>
         <w:t>Por lo que se puede decir, que el programa informático</w:t>
       </w:r>
@@ -4151,12 +4267,17 @@
       </w:r>
     </w:p>
     <w:p>
+      <w:pPr>
+        <w:jc w:val="both"/>
+      </w:pPr>
       <w:r>
         <w:t>“</w:t>
       </w:r>
+      <w:proofErr w:type="spellStart"/>
       <w:r>
         <w:t>GlaucoTech</w:t>
       </w:r>
+      <w:proofErr w:type="spellEnd"/>
       <w:r>
         <w:t>”</w:t>
       </w:r>
@@ -4175,6 +4296,9 @@
       </w:r>
     </w:p>
     <w:p>
+      <w:pPr>
+        <w:jc w:val="both"/>
+      </w:pPr>
       <w:r>
         <w:t>Nuestro</w:t>
       </w:r>
@@ -4225,6 +4349,9 @@
       </w:r>
     </w:p>
     <w:p>
+      <w:pPr>
+        <w:jc w:val="both"/>
+      </w:pPr>
       <w:r>
         <w:t>S</w:t>
       </w:r>
@@ -4239,6 +4366,7 @@
           <w:ilvl w:val="0"/>
           <w:numId w:val="3"/>
         </w:numPr>
+        <w:jc w:val="both"/>
       </w:pPr>
       <w:r>
         <w:t>Diagnóstico, prevención, seguimiento, predicción, pronóstico, tratamiento o alivio de una enfermedad</w:t>
@@ -4251,6 +4379,7 @@
           <w:ilvl w:val="0"/>
           <w:numId w:val="3"/>
         </w:numPr>
+        <w:jc w:val="both"/>
       </w:pPr>
       <w:r>
         <w:t>Diagnóstico, seguimiento, tratamiento, alivio o compensación de una lesión o de una discapacidad</w:t>
@@ -4263,6 +4392,7 @@
           <w:ilvl w:val="0"/>
           <w:numId w:val="3"/>
         </w:numPr>
+        <w:jc w:val="both"/>
       </w:pPr>
       <w:r>
         <w:t>Investigación, sustitución o modificación de la anatomía o de un proceso o estado fisiológico o patológico</w:t>
@@ -4275,17 +4405,24 @@
           <w:ilvl w:val="0"/>
           <w:numId w:val="3"/>
         </w:numPr>
+        <w:jc w:val="both"/>
       </w:pPr>
       <w:r>
         <w:t xml:space="preserve">Obtención de información mediante el examen in vitro de muestras procedentes del cuerpo humano, incluyendo donaciones de órganos, sangre y tejidos </w:t>
       </w:r>
     </w:p>
     <w:p>
+      <w:pPr>
+        <w:jc w:val="both"/>
+      </w:pPr>
       <w:r>
         <w:t>y que no ejerce su acción principal prevista en el interior o en la superficie del cuerpo humano por mecanismos farmacológicos, inmunológicos ni metabólicos, pero a cuya función puedan contribuir tales mecanismos.</w:t>
       </w:r>
     </w:p>
     <w:p>
+      <w:pPr>
+        <w:jc w:val="both"/>
+      </w:pPr>
       <w:r>
         <w:t>Sujeto a la definición</w:t>
       </w:r>
@@ -4301,9 +4438,11 @@
       <w:r>
         <w:t>“</w:t>
       </w:r>
+      <w:proofErr w:type="spellStart"/>
       <w:r>
         <w:t>GlaucoTech</w:t>
       </w:r>
+      <w:proofErr w:type="spellEnd"/>
       <w:r>
         <w:t>”</w:t>
       </w:r>
@@ -4318,6 +4457,9 @@
       </w:r>
     </w:p>
     <w:p>
+      <w:pPr>
+        <w:jc w:val="both"/>
+      </w:pPr>
       <w:r>
         <w:t>Por otro lado,</w:t>
       </w:r>
@@ -4339,9 +4481,11 @@
       <w:r>
         <w:t>“</w:t>
       </w:r>
+      <w:proofErr w:type="spellStart"/>
       <w:r>
         <w:t>GlaucoTech</w:t>
       </w:r>
+      <w:proofErr w:type="spellEnd"/>
       <w:r>
         <w:t>”</w:t>
       </w:r>
@@ -4356,6 +4500,9 @@
       </w:r>
     </w:p>
     <w:p>
+      <w:pPr>
+        <w:jc w:val="both"/>
+      </w:pPr>
       <w:r>
         <w:lastRenderedPageBreak/>
         <w:t>Teniendo todos estos factores en cuenta</w:t>
@@ -4412,8 +4559,16 @@
         <w:t>).</w:t>
       </w:r>
     </w:p>
-    <w:p/>
-    <w:p/>
+    <w:p>
+      <w:pPr>
+        <w:jc w:val="both"/>
+      </w:pPr>
+    </w:p>
+    <w:p>
+      <w:pPr>
+        <w:jc w:val="both"/>
+      </w:pPr>
+    </w:p>
     <w:p>
       <w:pPr>
         <w:pStyle w:val="Ttulo2"/>
@@ -4424,7 +4579,7 @@
         </w:rPr>
       </w:pPr>
       <w:hyperlink w:anchor="_Toc161226537" w:history="1">
-        <w:bookmarkStart w:id="11" w:name="_Toc167695530"/>
+        <w:bookmarkStart w:id="10" w:name="_Toc167695530"/>
         <w:r>
           <w:rPr>
             <w:rStyle w:val="Hipervnculo"/>
@@ -4433,11 +4588,12 @@
           </w:rPr>
           <w:t>f) Regla de clasificación</w:t>
         </w:r>
-        <w:bookmarkEnd w:id="11"/>
+        <w:bookmarkEnd w:id="10"/>
       </w:hyperlink>
     </w:p>
     <w:p>
       <w:pPr>
+        <w:jc w:val="both"/>
         <w:sectPr>
           <w:headerReference w:type="default" r:id="rId12"/>
           <w:footerReference w:type="default" r:id="rId13"/>
@@ -4453,9 +4609,11 @@
       <w:r>
         <w:t>“</w:t>
       </w:r>
+      <w:proofErr w:type="spellStart"/>
       <w:r>
         <w:t>GlaucoTech</w:t>
       </w:r>
+      <w:proofErr w:type="spellEnd"/>
       <w:r>
         <w:t>”</w:t>
       </w:r>
@@ -4486,7 +4644,7 @@
         <w:keepNext/>
         <w:jc w:val="center"/>
       </w:pPr>
-      <w:bookmarkStart w:id="12" w:name="_Toc165544424"/>
+      <w:bookmarkStart w:id="11" w:name="_Toc165544424"/>
       <w:r>
         <w:t xml:space="preserve">Tabla </w:t>
       </w:r>
@@ -4514,7 +4672,7 @@
       <w:r>
         <w:t>Reglas de clasificación</w:t>
       </w:r>
-      <w:bookmarkEnd w:id="12"/>
+      <w:bookmarkEnd w:id="11"/>
     </w:p>
     <w:tbl>
       <w:tblPr>
@@ -4619,6 +4777,7 @@
           </w:tcPr>
           <w:p>
             <w:pPr>
+              <w:jc w:val="both"/>
               <w:rPr>
                 <w:rFonts w:cs="Calibri"/>
                 <w:b/>
@@ -4636,6 +4795,7 @@
           </w:p>
           <w:p>
             <w:pPr>
+              <w:jc w:val="both"/>
               <w:rPr>
                 <w:rFonts w:cs="Calibri"/>
               </w:rPr>
@@ -4655,6 +4815,7 @@
           </w:tcPr>
           <w:p>
             <w:pPr>
+              <w:jc w:val="both"/>
               <w:rPr>
                 <w:rFonts w:cs="Calibri"/>
               </w:rPr>
@@ -4717,6 +4878,7 @@
           </w:tcPr>
           <w:p>
             <w:pPr>
+              <w:jc w:val="both"/>
               <w:rPr>
                 <w:rFonts w:cs="Calibri"/>
                 <w:b/>
@@ -4734,6 +4896,7 @@
           </w:p>
           <w:p>
             <w:pPr>
+              <w:jc w:val="both"/>
               <w:rPr>
                 <w:rFonts w:cs="Calibri"/>
               </w:rPr>
@@ -4747,6 +4910,7 @@
           </w:p>
           <w:p>
             <w:pPr>
+              <w:jc w:val="both"/>
               <w:rPr>
                 <w:rFonts w:cs="Calibri"/>
               </w:rPr>
@@ -4786,6 +4950,7 @@
           </w:p>
           <w:p>
             <w:pPr>
+              <w:jc w:val="both"/>
               <w:rPr>
                 <w:rFonts w:cs="Calibri"/>
               </w:rPr>
@@ -4827,6 +4992,7 @@
           </w:p>
           <w:p>
             <w:pPr>
+              <w:jc w:val="both"/>
               <w:rPr>
                 <w:rFonts w:cs="Calibri"/>
               </w:rPr>
@@ -4878,6 +5044,7 @@
           </w:p>
           <w:p>
             <w:pPr>
+              <w:jc w:val="both"/>
               <w:rPr>
                 <w:rFonts w:cs="Calibri"/>
               </w:rPr>
@@ -4897,6 +5064,7 @@
           </w:tcPr>
           <w:p>
             <w:pPr>
+              <w:jc w:val="both"/>
               <w:rPr>
                 <w:rFonts w:cs="Calibri"/>
               </w:rPr>
@@ -4941,6 +5109,7 @@
           </w:tcPr>
           <w:p>
             <w:pPr>
+              <w:jc w:val="both"/>
               <w:rPr>
                 <w:rFonts w:cs="Calibri"/>
                 <w:b/>
@@ -4958,6 +5127,7 @@
           </w:p>
           <w:p>
             <w:pPr>
+              <w:jc w:val="both"/>
               <w:rPr>
                 <w:rFonts w:cs="Calibri"/>
               </w:rPr>
@@ -5035,6 +5205,7 @@
           </w:p>
           <w:p>
             <w:pPr>
+              <w:jc w:val="both"/>
               <w:rPr>
                 <w:rFonts w:cs="Calibri"/>
               </w:rPr>
@@ -5085,6 +5256,7 @@
           </w:tcPr>
           <w:p>
             <w:pPr>
+              <w:jc w:val="both"/>
               <w:rPr>
                 <w:rFonts w:cs="Calibri"/>
               </w:rPr>
@@ -5142,6 +5314,7 @@
           </w:tcPr>
           <w:p>
             <w:pPr>
+              <w:jc w:val="both"/>
               <w:rPr>
                 <w:rFonts w:cs="Calibri"/>
                 <w:b/>
@@ -5159,6 +5332,7 @@
           </w:p>
           <w:p>
             <w:pPr>
+              <w:jc w:val="both"/>
               <w:rPr>
                 <w:rFonts w:cs="Calibri"/>
               </w:rPr>
@@ -5172,6 +5346,7 @@
           </w:p>
           <w:p>
             <w:pPr>
+              <w:jc w:val="both"/>
               <w:rPr>
                 <w:rFonts w:cs="Calibri"/>
               </w:rPr>
@@ -5197,6 +5372,7 @@
           </w:p>
           <w:p>
             <w:pPr>
+              <w:jc w:val="both"/>
               <w:rPr>
                 <w:rFonts w:cs="Calibri"/>
               </w:rPr>
@@ -5224,6 +5400,7 @@
           </w:p>
           <w:p>
             <w:pPr>
+              <w:jc w:val="both"/>
               <w:rPr>
                 <w:rFonts w:cs="Calibri"/>
               </w:rPr>
@@ -5251,6 +5428,7 @@
           </w:p>
           <w:p>
             <w:pPr>
+              <w:jc w:val="both"/>
               <w:rPr>
                 <w:rFonts w:cs="Calibri"/>
               </w:rPr>
@@ -5278,6 +5456,7 @@
           </w:p>
           <w:p>
             <w:pPr>
+              <w:jc w:val="both"/>
               <w:rPr>
                 <w:rFonts w:cs="Calibri"/>
               </w:rPr>
@@ -5297,6 +5476,7 @@
           </w:tcPr>
           <w:p>
             <w:pPr>
+              <w:jc w:val="both"/>
               <w:rPr>
                 <w:rFonts w:cs="Calibri"/>
               </w:rPr>
@@ -5336,6 +5516,7 @@
           </w:tcPr>
           <w:p>
             <w:pPr>
+              <w:jc w:val="both"/>
               <w:rPr>
                 <w:rFonts w:cs="Calibri"/>
                 <w:b/>
@@ -5381,6 +5562,7 @@
               <w:tabs>
                 <w:tab w:val="left" w:pos="1573"/>
               </w:tabs>
+              <w:jc w:val="both"/>
               <w:rPr>
                 <w:rFonts w:cs="Calibri"/>
               </w:rPr>
@@ -5397,6 +5579,7 @@
               <w:tabs>
                 <w:tab w:val="left" w:pos="1573"/>
               </w:tabs>
+              <w:jc w:val="both"/>
               <w:rPr>
                 <w:rFonts w:cs="Calibri"/>
               </w:rPr>
@@ -5413,6 +5596,7 @@
               <w:tabs>
                 <w:tab w:val="left" w:pos="1573"/>
               </w:tabs>
+              <w:jc w:val="both"/>
               <w:rPr>
                 <w:rFonts w:cs="Calibri"/>
               </w:rPr>
@@ -5443,6 +5627,7 @@
               <w:tabs>
                 <w:tab w:val="left" w:pos="1573"/>
               </w:tabs>
+              <w:jc w:val="both"/>
               <w:rPr>
                 <w:rFonts w:cs="Calibri"/>
               </w:rPr>
@@ -5494,6 +5679,7 @@
               <w:tabs>
                 <w:tab w:val="left" w:pos="1573"/>
               </w:tabs>
+              <w:jc w:val="both"/>
               <w:rPr>
                 <w:rFonts w:cs="Calibri"/>
               </w:rPr>
@@ -5555,6 +5741,7 @@
           </w:tcPr>
           <w:p>
             <w:pPr>
+              <w:jc w:val="both"/>
               <w:rPr>
                 <w:rFonts w:cs="Calibri"/>
               </w:rPr>
@@ -5582,6 +5769,7 @@
           </w:tcPr>
           <w:p>
             <w:pPr>
+              <w:jc w:val="both"/>
               <w:rPr>
                 <w:rFonts w:cs="Calibri"/>
                 <w:b/>
@@ -5599,6 +5787,7 @@
           </w:p>
           <w:p>
             <w:pPr>
+              <w:jc w:val="both"/>
               <w:rPr>
                 <w:rFonts w:cs="Calibri"/>
               </w:rPr>
@@ -5626,6 +5815,7 @@
           </w:p>
           <w:p>
             <w:pPr>
+              <w:jc w:val="both"/>
               <w:rPr>
                 <w:rFonts w:cs="Calibri"/>
               </w:rPr>
@@ -5639,6 +5829,7 @@
           </w:p>
           <w:p>
             <w:pPr>
+              <w:jc w:val="both"/>
               <w:rPr>
                 <w:rFonts w:cs="Calibri"/>
               </w:rPr>
@@ -5652,6 +5843,7 @@
           </w:p>
           <w:p>
             <w:pPr>
+              <w:jc w:val="both"/>
               <w:rPr>
                 <w:rFonts w:cs="Calibri"/>
               </w:rPr>
@@ -5665,6 +5857,7 @@
           </w:p>
           <w:p>
             <w:pPr>
+              <w:jc w:val="both"/>
               <w:rPr>
                 <w:rFonts w:cs="Calibri"/>
               </w:rPr>
@@ -5692,6 +5885,7 @@
           </w:p>
           <w:p>
             <w:pPr>
+              <w:jc w:val="both"/>
               <w:rPr>
                 <w:rFonts w:cs="Calibri"/>
               </w:rPr>
@@ -5719,6 +5913,7 @@
           </w:p>
           <w:p>
             <w:pPr>
+              <w:jc w:val="both"/>
               <w:rPr>
                 <w:rFonts w:cs="Calibri"/>
               </w:rPr>
@@ -5752,6 +5947,7 @@
           </w:tcPr>
           <w:p>
             <w:pPr>
+              <w:jc w:val="both"/>
               <w:rPr>
                 <w:rFonts w:cs="Calibri"/>
               </w:rPr>
@@ -5772,6 +5968,7 @@
           </w:tcPr>
           <w:p>
             <w:pPr>
+              <w:jc w:val="both"/>
               <w:rPr>
                 <w:rFonts w:cs="Calibri"/>
                 <w:b/>
@@ -5789,6 +5986,7 @@
           </w:p>
           <w:p>
             <w:pPr>
+              <w:jc w:val="both"/>
               <w:rPr>
                 <w:rFonts w:cs="Calibri"/>
               </w:rPr>
@@ -5816,6 +6014,7 @@
           </w:p>
           <w:p>
             <w:pPr>
+              <w:jc w:val="both"/>
               <w:rPr>
                 <w:rFonts w:cs="Calibri"/>
               </w:rPr>
@@ -5829,6 +6028,7 @@
           </w:p>
           <w:p>
             <w:pPr>
+              <w:jc w:val="both"/>
               <w:rPr>
                 <w:rFonts w:cs="Calibri"/>
               </w:rPr>
@@ -5843,6 +6043,7 @@
           </w:p>
           <w:p>
             <w:pPr>
+              <w:jc w:val="both"/>
               <w:rPr>
                 <w:rFonts w:cs="Calibri"/>
               </w:rPr>
@@ -5870,6 +6071,7 @@
           </w:p>
           <w:p>
             <w:pPr>
+              <w:jc w:val="both"/>
               <w:rPr>
                 <w:rFonts w:cs="Calibri"/>
               </w:rPr>
@@ -5883,6 +6085,7 @@
           </w:p>
           <w:p>
             <w:pPr>
+              <w:jc w:val="both"/>
               <w:rPr>
                 <w:rFonts w:cs="Calibri"/>
               </w:rPr>
@@ -5910,6 +6113,7 @@
           </w:p>
           <w:p>
             <w:pPr>
+              <w:jc w:val="both"/>
               <w:rPr>
                 <w:rFonts w:cs="Calibri"/>
               </w:rPr>
@@ -5943,6 +6147,7 @@
           </w:tcPr>
           <w:p>
             <w:pPr>
+              <w:jc w:val="both"/>
               <w:rPr>
                 <w:rFonts w:cs="Calibri"/>
               </w:rPr>
@@ -5964,6 +6169,7 @@
           </w:tcPr>
           <w:p>
             <w:pPr>
+              <w:jc w:val="both"/>
               <w:rPr>
                 <w:rFonts w:cs="Calibri"/>
                 <w:b/>
@@ -5981,6 +6187,7 @@
           </w:p>
           <w:p>
             <w:pPr>
+              <w:jc w:val="both"/>
               <w:rPr>
                 <w:rFonts w:cs="Calibri"/>
               </w:rPr>
@@ -6008,6 +6215,7 @@
           </w:p>
           <w:p>
             <w:pPr>
+              <w:jc w:val="both"/>
               <w:rPr>
                 <w:rFonts w:cs="Calibri"/>
               </w:rPr>
@@ -6035,6 +6243,7 @@
           </w:p>
           <w:p>
             <w:pPr>
+              <w:jc w:val="both"/>
               <w:rPr>
                 <w:rFonts w:cs="Calibri"/>
               </w:rPr>
@@ -6048,6 +6257,7 @@
           </w:p>
           <w:p>
             <w:pPr>
+              <w:jc w:val="both"/>
               <w:rPr>
                 <w:rFonts w:cs="Calibri"/>
               </w:rPr>
@@ -6061,6 +6271,7 @@
           </w:p>
           <w:p>
             <w:pPr>
+              <w:jc w:val="both"/>
               <w:rPr>
                 <w:rFonts w:cs="Calibri"/>
               </w:rPr>
@@ -6074,6 +6285,7 @@
           </w:p>
           <w:p>
             <w:pPr>
+              <w:jc w:val="both"/>
               <w:rPr>
                 <w:rFonts w:cs="Calibri"/>
               </w:rPr>
@@ -6087,6 +6299,7 @@
           </w:p>
           <w:p>
             <w:pPr>
+              <w:jc w:val="both"/>
               <w:rPr>
                 <w:rFonts w:cs="Calibri"/>
               </w:rPr>
@@ -6100,6 +6313,7 @@
           </w:p>
           <w:p>
             <w:pPr>
+              <w:jc w:val="both"/>
               <w:rPr>
                 <w:rFonts w:cs="Calibri"/>
               </w:rPr>
@@ -6113,6 +6327,7 @@
           </w:p>
           <w:p>
             <w:pPr>
+              <w:jc w:val="both"/>
               <w:rPr>
                 <w:rFonts w:cs="Calibri"/>
               </w:rPr>
@@ -6126,6 +6341,7 @@
           </w:p>
           <w:p>
             <w:pPr>
+              <w:jc w:val="both"/>
               <w:rPr>
                 <w:rFonts w:cs="Calibri"/>
               </w:rPr>
@@ -6146,6 +6362,7 @@
           </w:tcPr>
           <w:p>
             <w:pPr>
+              <w:jc w:val="both"/>
               <w:rPr>
                 <w:rFonts w:cs="Calibri"/>
               </w:rPr>
@@ -6198,6 +6415,7 @@
           </w:tcPr>
           <w:p>
             <w:pPr>
+              <w:jc w:val="both"/>
               <w:rPr>
                 <w:rFonts w:cs="Calibri"/>
                 <w:b/>
@@ -6220,6 +6438,7 @@
           </w:tcPr>
           <w:p>
             <w:pPr>
+              <w:jc w:val="both"/>
               <w:rPr>
                 <w:rFonts w:cs="Calibri"/>
                 <w:b/>
@@ -6237,15 +6456,24 @@
           </w:p>
           <w:p>
             <w:pPr>
-              <w:rPr>
-                <w:rFonts w:cs="Calibri"/>
-              </w:rPr>
-            </w:pPr>
-            <w:r>
-              <w:rPr>
-                <w:rFonts w:cs="Calibri"/>
-              </w:rPr>
-              <w:t xml:space="preserve">Todos los productos activos terapéuticos destinados a administrar o intercambiar energía se clasifican en la clase </w:t>
+              <w:jc w:val="both"/>
+              <w:rPr>
+                <w:rFonts w:cs="Calibri"/>
+              </w:rPr>
+            </w:pPr>
+            <w:proofErr w:type="gramStart"/>
+            <w:r>
+              <w:rPr>
+                <w:rFonts w:cs="Calibri"/>
+              </w:rPr>
+              <w:t>Todos los productos activos terapéuticos destinados a administrar</w:t>
+            </w:r>
+            <w:proofErr w:type="gramEnd"/>
+            <w:r>
+              <w:rPr>
+                <w:rFonts w:cs="Calibri"/>
+              </w:rPr>
+              <w:t xml:space="preserve"> o intercambiar energía se clasifican en la clase </w:t>
             </w:r>
             <w:proofErr w:type="spellStart"/>
             <w:r>
@@ -6278,6 +6506,7 @@
           </w:p>
           <w:p>
             <w:pPr>
+              <w:jc w:val="both"/>
               <w:rPr>
                 <w:rFonts w:cs="Calibri"/>
               </w:rPr>
@@ -6319,15 +6548,30 @@
           </w:p>
           <w:p>
             <w:pPr>
-              <w:rPr>
-                <w:rFonts w:cs="Calibri"/>
-              </w:rPr>
-            </w:pPr>
-            <w:r>
-              <w:rPr>
-                <w:rFonts w:cs="Calibri"/>
-              </w:rPr>
-              <w:t xml:space="preserve">Todos los productos activos destinados a emitir radiaciones ionizantes con fines terapéuticos, incluidos los productos para controlar o supervisar dichos productos, o que influyan directamente en el funcionamiento de los mismos, se clasifican en la clase </w:t>
+              <w:jc w:val="both"/>
+              <w:rPr>
+                <w:rFonts w:cs="Calibri"/>
+              </w:rPr>
+            </w:pPr>
+            <w:r>
+              <w:rPr>
+                <w:rFonts w:cs="Calibri"/>
+              </w:rPr>
+              <w:t xml:space="preserve">Todos los productos activos destinados a emitir radiaciones ionizantes con fines terapéuticos, incluidos los productos para controlar o supervisar dichos productos, o que influyan directamente en el funcionamiento de </w:t>
+            </w:r>
+            <w:proofErr w:type="gramStart"/>
+            <w:r>
+              <w:rPr>
+                <w:rFonts w:cs="Calibri"/>
+              </w:rPr>
+              <w:t>los mismos</w:t>
+            </w:r>
+            <w:proofErr w:type="gramEnd"/>
+            <w:r>
+              <w:rPr>
+                <w:rFonts w:cs="Calibri"/>
+              </w:rPr>
+              <w:t xml:space="preserve">, se clasifican en la clase </w:t>
             </w:r>
             <w:proofErr w:type="spellStart"/>
             <w:r>
@@ -6352,6 +6596,7 @@
           </w:tcPr>
           <w:p>
             <w:pPr>
+              <w:jc w:val="both"/>
               <w:rPr>
                 <w:rFonts w:cs="Calibri"/>
               </w:rPr>
@@ -6414,6 +6659,7 @@
           </w:tcPr>
           <w:p>
             <w:pPr>
+              <w:jc w:val="both"/>
               <w:rPr>
                 <w:rFonts w:cs="Calibri"/>
                 <w:b/>
@@ -6431,6 +6677,7 @@
           </w:p>
           <w:p>
             <w:pPr>
+              <w:jc w:val="both"/>
               <w:rPr>
                 <w:rFonts w:cs="Calibri"/>
               </w:rPr>
@@ -6470,6 +6717,7 @@
           </w:p>
           <w:p>
             <w:pPr>
+              <w:jc w:val="both"/>
               <w:rPr>
                 <w:rFonts w:cs="Calibri"/>
               </w:rPr>
@@ -6483,6 +6731,7 @@
           </w:p>
           <w:p>
             <w:pPr>
+              <w:jc w:val="both"/>
               <w:rPr>
                 <w:rFonts w:cs="Calibri"/>
               </w:rPr>
@@ -6496,6 +6745,7 @@
           </w:p>
           <w:p>
             <w:pPr>
+              <w:jc w:val="both"/>
               <w:rPr>
                 <w:rFonts w:cs="Calibri"/>
               </w:rPr>
@@ -6531,7 +6781,21 @@
               <w:rPr>
                 <w:rFonts w:cs="Calibri"/>
               </w:rPr>
-              <w:t xml:space="preserve">. Los productos activos destinados a emitir radiaciones ionizantes y que se destinen a la radiología con fines diagnósticos o terapéuticos, incluidos los productos para radiología de intervención y los productos para controlar o vigilar dichos productos, o que influyan directamente en el funcionamiento de los mismos, se clasifican en la clase </w:t>
+              <w:t xml:space="preserve">. Los productos activos destinados a emitir radiaciones ionizantes y que se destinen a la radiología con fines diagnósticos o terapéuticos, incluidos los productos para radiología de intervención y los productos para controlar o vigilar dichos productos, o que influyan directamente en el funcionamiento de </w:t>
+            </w:r>
+            <w:proofErr w:type="gramStart"/>
+            <w:r>
+              <w:rPr>
+                <w:rFonts w:cs="Calibri"/>
+              </w:rPr>
+              <w:t>los mismos</w:t>
+            </w:r>
+            <w:proofErr w:type="gramEnd"/>
+            <w:r>
+              <w:rPr>
+                <w:rFonts w:cs="Calibri"/>
+              </w:rPr>
+              <w:t xml:space="preserve">, se clasifican en la clase </w:t>
             </w:r>
             <w:proofErr w:type="spellStart"/>
             <w:r>
@@ -6556,13 +6820,15 @@
           </w:tcPr>
           <w:p>
             <w:pPr>
-              <w:rPr>
-                <w:rFonts w:cs="Calibri"/>
-              </w:rPr>
-            </w:pPr>
-          </w:p>
-          <w:p>
-            <w:pPr>
+              <w:jc w:val="both"/>
+              <w:rPr>
+                <w:rFonts w:cs="Calibri"/>
+              </w:rPr>
+            </w:pPr>
+          </w:p>
+          <w:p>
+            <w:pPr>
+              <w:jc w:val="both"/>
               <w:rPr>
                 <w:rFonts w:cs="Calibri"/>
               </w:rPr>
@@ -6630,6 +6896,7 @@
           </w:p>
           <w:p>
             <w:pPr>
+              <w:jc w:val="both"/>
               <w:rPr>
                 <w:rFonts w:cs="Calibri"/>
               </w:rPr>
@@ -6644,6 +6911,7 @@
           </w:tcPr>
           <w:p>
             <w:pPr>
+              <w:jc w:val="both"/>
               <w:rPr>
                 <w:rFonts w:cs="Calibri"/>
                 <w:b/>
@@ -6661,6 +6929,7 @@
           </w:p>
           <w:p>
             <w:pPr>
+              <w:jc w:val="both"/>
               <w:rPr>
                 <w:rFonts w:cs="Calibri"/>
               </w:rPr>
@@ -6688,6 +6957,7 @@
           </w:p>
           <w:p>
             <w:pPr>
+              <w:jc w:val="both"/>
               <w:rPr>
                 <w:rFonts w:cs="Calibri"/>
               </w:rPr>
@@ -6701,6 +6971,7 @@
           </w:p>
           <w:p>
             <w:pPr>
+              <w:jc w:val="both"/>
               <w:rPr>
                 <w:rFonts w:cs="Calibri"/>
               </w:rPr>
@@ -6762,6 +7033,7 @@
           </w:tcPr>
           <w:p>
             <w:pPr>
+              <w:jc w:val="both"/>
               <w:rPr>
                 <w:rFonts w:cs="Calibri"/>
               </w:rPr>
@@ -6916,8 +7188,16 @@
               <w:rPr>
                 <w:rFonts w:cs="Calibri"/>
               </w:rPr>
-              <w:t>, ya que dependiendo del deterioro solo esta podría reducir la presión intraocular causante del glaucoma en la mayoría de casos</w:t>
-            </w:r>
+              <w:t xml:space="preserve">, ya que dependiendo del deterioro solo esta podría reducir la presión intraocular causante del glaucoma en la mayoría de </w:t>
+            </w:r>
+            <w:proofErr w:type="gramStart"/>
+            <w:r>
+              <w:rPr>
+                <w:rFonts w:cs="Calibri"/>
+              </w:rPr>
+              <w:t>casos</w:t>
+            </w:r>
+            <w:proofErr w:type="gramEnd"/>
             <w:r>
               <w:rPr>
                 <w:rFonts w:cs="Calibri"/>
@@ -6934,6 +7214,7 @@
           </w:tcPr>
           <w:p>
             <w:pPr>
+              <w:jc w:val="both"/>
               <w:rPr>
                 <w:rFonts w:cs="Calibri"/>
                 <w:b/>
@@ -6951,6 +7232,7 @@
           </w:p>
           <w:p>
             <w:pPr>
+              <w:jc w:val="both"/>
               <w:rPr>
                 <w:rFonts w:cs="Calibri"/>
               </w:rPr>
@@ -6998,6 +7280,7 @@
           </w:tcPr>
           <w:p>
             <w:pPr>
+              <w:jc w:val="both"/>
               <w:rPr>
                 <w:rFonts w:cs="Calibri"/>
               </w:rPr>
@@ -7018,6 +7301,7 @@
           </w:tcPr>
           <w:p>
             <w:pPr>
+              <w:jc w:val="both"/>
               <w:rPr>
                 <w:rFonts w:cs="Calibri"/>
                 <w:b/>
@@ -7035,6 +7319,7 @@
           </w:p>
           <w:p>
             <w:pPr>
+              <w:jc w:val="both"/>
               <w:rPr>
                 <w:rFonts w:cs="Calibri"/>
               </w:rPr>
@@ -7055,6 +7340,7 @@
           </w:tcPr>
           <w:p>
             <w:pPr>
+              <w:jc w:val="both"/>
               <w:rPr>
                 <w:rFonts w:cs="Calibri"/>
               </w:rPr>
@@ -7083,6 +7369,7 @@
           </w:tcPr>
           <w:p>
             <w:pPr>
+              <w:jc w:val="both"/>
               <w:rPr>
                 <w:rFonts w:cs="Calibri"/>
                 <w:b/>
@@ -7105,6 +7392,7 @@
           </w:tcPr>
           <w:p>
             <w:pPr>
+              <w:jc w:val="both"/>
               <w:rPr>
                 <w:rFonts w:cs="Calibri"/>
                 <w:b/>
@@ -7122,6 +7410,7 @@
           </w:p>
           <w:p>
             <w:pPr>
+              <w:jc w:val="both"/>
               <w:rPr>
                 <w:rFonts w:cs="Calibri"/>
               </w:rPr>
@@ -7141,6 +7430,7 @@
           </w:tcPr>
           <w:p>
             <w:pPr>
+              <w:jc w:val="both"/>
               <w:rPr>
                 <w:rFonts w:cs="Calibri"/>
               </w:rPr>
@@ -7154,20 +7444,23 @@
           </w:p>
           <w:p>
             <w:pPr>
-              <w:rPr>
-                <w:rFonts w:cs="Calibri"/>
-              </w:rPr>
-            </w:pPr>
-          </w:p>
-          <w:p>
-            <w:pPr>
-              <w:rPr>
-                <w:rFonts w:cs="Calibri"/>
-              </w:rPr>
-            </w:pPr>
-          </w:p>
-          <w:p>
-            <w:pPr>
+              <w:jc w:val="both"/>
+              <w:rPr>
+                <w:rFonts w:cs="Calibri"/>
+              </w:rPr>
+            </w:pPr>
+          </w:p>
+          <w:p>
+            <w:pPr>
+              <w:jc w:val="both"/>
+              <w:rPr>
+                <w:rFonts w:cs="Calibri"/>
+              </w:rPr>
+            </w:pPr>
+          </w:p>
+          <w:p>
+            <w:pPr>
+              <w:jc w:val="both"/>
               <w:rPr>
                 <w:rFonts w:cs="Calibri"/>
               </w:rPr>
@@ -7176,6 +7469,7 @@
           <w:p>
             <w:pPr>
               <w:ind w:firstLine="708"/>
+              <w:jc w:val="both"/>
               <w:rPr>
                 <w:rFonts w:cs="Calibri"/>
               </w:rPr>
@@ -7190,6 +7484,7 @@
           </w:tcPr>
           <w:p>
             <w:pPr>
+              <w:jc w:val="both"/>
               <w:rPr>
                 <w:rFonts w:cs="Calibri"/>
                 <w:b/>
@@ -7207,6 +7502,7 @@
           </w:p>
           <w:p>
             <w:pPr>
+              <w:jc w:val="both"/>
               <w:rPr>
                 <w:rFonts w:cs="Calibri"/>
               </w:rPr>
@@ -7240,6 +7536,7 @@
           </w:tcPr>
           <w:p>
             <w:pPr>
+              <w:jc w:val="both"/>
               <w:rPr>
                 <w:rFonts w:cs="Calibri"/>
               </w:rPr>
@@ -7260,6 +7557,7 @@
           </w:tcPr>
           <w:p>
             <w:pPr>
+              <w:jc w:val="both"/>
               <w:rPr>
                 <w:rFonts w:cs="Calibri"/>
                 <w:b/>
@@ -7277,6 +7575,7 @@
           </w:p>
           <w:p>
             <w:pPr>
+              <w:jc w:val="both"/>
               <w:rPr>
                 <w:rFonts w:cs="Calibri"/>
               </w:rPr>
@@ -7338,6 +7637,7 @@
           </w:tcPr>
           <w:p>
             <w:pPr>
+              <w:jc w:val="both"/>
               <w:rPr>
                 <w:rFonts w:cs="Calibri"/>
               </w:rPr>
@@ -7358,6 +7658,7 @@
           </w:tcPr>
           <w:p>
             <w:pPr>
+              <w:jc w:val="both"/>
               <w:rPr>
                 <w:rFonts w:cs="Calibri"/>
                 <w:b/>
@@ -7375,6 +7676,7 @@
           </w:p>
           <w:p>
             <w:pPr>
+              <w:jc w:val="both"/>
               <w:rPr>
                 <w:rFonts w:cs="Calibri"/>
               </w:rPr>
@@ -7408,6 +7710,7 @@
           </w:tcPr>
           <w:p>
             <w:pPr>
+              <w:jc w:val="both"/>
               <w:rPr>
                 <w:rFonts w:cs="Calibri"/>
               </w:rPr>
@@ -7440,6 +7743,7 @@
           </w:tcPr>
           <w:p>
             <w:pPr>
+              <w:jc w:val="both"/>
               <w:rPr>
                 <w:rFonts w:cs="Calibri"/>
                 <w:b/>
@@ -7457,6 +7761,7 @@
           </w:p>
           <w:p>
             <w:pPr>
+              <w:jc w:val="both"/>
               <w:rPr>
                 <w:rFonts w:cs="Calibri"/>
               </w:rPr>
@@ -7477,6 +7782,7 @@
           </w:tcPr>
           <w:p>
             <w:pPr>
+              <w:jc w:val="both"/>
               <w:rPr>
                 <w:rFonts w:cs="Calibri"/>
               </w:rPr>
@@ -7498,6 +7804,7 @@
           </w:tcPr>
           <w:p>
             <w:pPr>
+              <w:jc w:val="both"/>
               <w:rPr>
                 <w:rFonts w:cs="Calibri"/>
                 <w:b/>
@@ -7515,6 +7822,7 @@
           </w:p>
           <w:p>
             <w:pPr>
+              <w:jc w:val="both"/>
               <w:rPr>
                 <w:rFonts w:cs="Calibri"/>
               </w:rPr>
@@ -7528,6 +7836,7 @@
           </w:p>
           <w:p>
             <w:pPr>
+              <w:jc w:val="both"/>
               <w:rPr>
                 <w:rFonts w:cs="Calibri"/>
               </w:rPr>
@@ -7541,6 +7850,7 @@
           </w:p>
           <w:p>
             <w:pPr>
+              <w:jc w:val="both"/>
               <w:rPr>
                 <w:rFonts w:cs="Calibri"/>
               </w:rPr>
@@ -7568,6 +7878,7 @@
           </w:p>
           <w:p>
             <w:pPr>
+              <w:jc w:val="both"/>
               <w:rPr>
                 <w:rFonts w:cs="Calibri"/>
               </w:rPr>
@@ -7601,6 +7912,7 @@
           </w:tcPr>
           <w:p>
             <w:pPr>
+              <w:jc w:val="both"/>
               <w:rPr>
                 <w:rFonts w:cs="Calibri"/>
               </w:rPr>
@@ -7621,6 +7933,7 @@
           </w:tcPr>
           <w:p>
             <w:pPr>
+              <w:jc w:val="both"/>
               <w:rPr>
                 <w:rFonts w:cs="Calibri"/>
                 <w:b/>
@@ -7638,6 +7951,7 @@
           </w:p>
           <w:p>
             <w:pPr>
+              <w:jc w:val="both"/>
               <w:rPr>
                 <w:rFonts w:cs="Calibri"/>
               </w:rPr>
@@ -7685,6 +7999,7 @@
           </w:tcPr>
           <w:p>
             <w:pPr>
+              <w:jc w:val="both"/>
               <w:rPr>
                 <w:rFonts w:cs="Calibri"/>
               </w:rPr>
@@ -7723,6 +8038,7 @@
           </w:tcPr>
           <w:p>
             <w:pPr>
+              <w:jc w:val="both"/>
               <w:rPr>
                 <w:rFonts w:cs="Calibri"/>
                 <w:b/>
@@ -7740,6 +8056,7 @@
           </w:p>
           <w:p>
             <w:pPr>
+              <w:jc w:val="both"/>
               <w:rPr>
                 <w:rFonts w:cs="Calibri"/>
               </w:rPr>
@@ -7753,6 +8070,7 @@
           </w:p>
           <w:p>
             <w:pPr>
+              <w:jc w:val="both"/>
               <w:rPr>
                 <w:rFonts w:cs="Calibri"/>
               </w:rPr>
@@ -7766,6 +8084,7 @@
           </w:p>
           <w:p>
             <w:pPr>
+              <w:jc w:val="both"/>
               <w:rPr>
                 <w:rFonts w:cs="Calibri"/>
               </w:rPr>
@@ -7779,6 +8098,7 @@
           </w:p>
           <w:p>
             <w:pPr>
+              <w:jc w:val="both"/>
               <w:rPr>
                 <w:rFonts w:cs="Calibri"/>
               </w:rPr>
@@ -7807,6 +8127,7 @@
           </w:p>
           <w:p>
             <w:pPr>
+              <w:jc w:val="both"/>
               <w:rPr>
                 <w:rFonts w:cs="Calibri"/>
               </w:rPr>
@@ -7840,6 +8161,7 @@
           </w:tcPr>
           <w:p>
             <w:pPr>
+              <w:jc w:val="both"/>
               <w:rPr>
                 <w:rFonts w:cs="Calibri"/>
               </w:rPr>
@@ -7861,6 +8183,7 @@
           </w:tcPr>
           <w:p>
             <w:pPr>
+              <w:jc w:val="both"/>
               <w:rPr>
                 <w:rFonts w:cs="Calibri"/>
                 <w:b/>
@@ -7878,6 +8201,7 @@
           </w:p>
           <w:p>
             <w:pPr>
+              <w:jc w:val="both"/>
               <w:rPr>
                 <w:rFonts w:cs="Calibri"/>
               </w:rPr>
@@ -7897,6 +8221,7 @@
           </w:tcPr>
           <w:p>
             <w:pPr>
+              <w:jc w:val="both"/>
               <w:rPr>
                 <w:rFonts w:cs="Calibri"/>
               </w:rPr>
@@ -7923,14 +8248,23 @@
         </w:tc>
       </w:tr>
     </w:tbl>
-    <w:p/>
     <w:p>
+      <w:pPr>
+        <w:jc w:val="both"/>
+      </w:pPr>
+    </w:p>
+    <w:p>
+      <w:pPr>
+        <w:jc w:val="both"/>
+      </w:pPr>
       <w:r>
         <w:t xml:space="preserve">Como conclusión, teniendo en cuenta la Regla 11, </w:t>
       </w:r>
+      <w:proofErr w:type="spellStart"/>
       <w:r>
         <w:t>GlaucoTech</w:t>
       </w:r>
+      <w:proofErr w:type="spellEnd"/>
       <w:r>
         <w:t xml:space="preserve"> se clasifica</w:t>
       </w:r>
@@ -7952,9 +8286,14 @@
         <w:t>.</w:t>
       </w:r>
     </w:p>
-    <w:p/>
     <w:p>
       <w:pPr>
+        <w:jc w:val="both"/>
+      </w:pPr>
+    </w:p>
+    <w:p>
+      <w:pPr>
+        <w:jc w:val="both"/>
         <w:sectPr>
           <w:pgSz w:w="16838" w:h="11906" w:orient="landscape"/>
           <w:pgMar w:top="1701" w:right="1417" w:bottom="1701" w:left="1417" w:header="708" w:footer="708" w:gutter="0"/>
@@ -7968,7 +8307,7 @@
         <w:pStyle w:val="Ttulo2"/>
       </w:pPr>
       <w:hyperlink w:anchor="_Toc161226538" w:history="1">
-        <w:bookmarkStart w:id="13" w:name="_Toc167695531"/>
+        <w:bookmarkStart w:id="12" w:name="_Toc167695531"/>
         <w:r>
           <w:rPr>
             <w:rStyle w:val="Hipervnculo"/>
@@ -7977,13 +8316,16 @@
           </w:rPr>
           <w:t>g) explicación de las posibles características novedosas;</w:t>
         </w:r>
-        <w:bookmarkEnd w:id="13"/>
+        <w:bookmarkEnd w:id="12"/>
       </w:hyperlink>
       <w:r>
         <w:t xml:space="preserve"> </w:t>
       </w:r>
     </w:p>
     <w:p>
+      <w:pPr>
+        <w:jc w:val="both"/>
+      </w:pPr>
       <w:r>
         <w:t xml:space="preserve">Teniendo en cuenta que el producto tanto tecnológicamente como clínicamente </w:t>
       </w:r>
@@ -8019,6 +8361,9 @@
       </w:r>
     </w:p>
     <w:p>
+      <w:pPr>
+        <w:jc w:val="both"/>
+      </w:pPr>
       <w:r>
         <w:t xml:space="preserve">Por otro lado, </w:t>
       </w:r>
@@ -8047,7 +8392,7 @@
         <w:keepNext/>
         <w:jc w:val="center"/>
       </w:pPr>
-      <w:bookmarkStart w:id="14" w:name="_Toc165544425"/>
+      <w:bookmarkStart w:id="13" w:name="_Toc165544425"/>
       <w:r>
         <w:t xml:space="preserve">Tabla </w:t>
       </w:r>
@@ -8075,7 +8420,7 @@
       <w:r>
         <w:t xml:space="preserve"> Grado de novedad ANSM</w:t>
       </w:r>
-      <w:bookmarkEnd w:id="14"/>
+      <w:bookmarkEnd w:id="13"/>
     </w:p>
     <w:p>
       <w:pPr>
@@ -8123,6 +8468,9 @@
       </w:r>
     </w:p>
     <w:p>
+      <w:pPr>
+        <w:jc w:val="both"/>
+      </w:pPr>
       <w:r>
         <w:t>Viendo estas características, se puede decir que se trata de una tecnología mayormente consolidada.</w:t>
       </w:r>
@@ -8137,7 +8485,7 @@
         </w:rPr>
       </w:pPr>
       <w:hyperlink w:anchor="_Toc161226539" w:history="1">
-        <w:bookmarkStart w:id="15" w:name="_Toc167695532"/>
+        <w:bookmarkStart w:id="14" w:name="_Toc167695532"/>
         <w:r>
           <w:rPr>
             <w:rStyle w:val="Hipervnculo"/>
@@ -8146,32 +8494,43 @@
           </w:rPr>
           <w:t>h) Descripción de los accesorios del producto, de otros productos y de otros productos destinados a utilizarse en combinación</w:t>
         </w:r>
-        <w:bookmarkEnd w:id="15"/>
+        <w:bookmarkEnd w:id="14"/>
       </w:hyperlink>
     </w:p>
     <w:p>
+      <w:pPr>
+        <w:jc w:val="both"/>
+      </w:pPr>
       <w:r>
         <w:t xml:space="preserve">Para establecer si el producto sanitario tiene accesorios es importante conocer la definición establecida en el Reglamento (UE) 745/2017 en el artículo 2: </w:t>
       </w:r>
     </w:p>
     <w:p>
+      <w:pPr>
+        <w:jc w:val="both"/>
+      </w:pPr>
       <w:r>
         <w:t xml:space="preserve">«accesorio de un producto sanitario»: un artículo que, sin ser en sí mismo un producto sanitario, está destinado por su fabricante a ser usado de forma conjunta con uno o varios de dichos productos, para permitir específicamente que el producto o productos sanitarios puedan utilizarse con arreglo a su finalidad prevista o para contribuir específica y directamente a la funcionalidad médica de los productos sanitarios a efectos de su finalidad prevista; </w:t>
       </w:r>
     </w:p>
     <w:p>
+      <w:pPr>
+        <w:jc w:val="both"/>
+      </w:pPr>
       <w:r>
         <w:t xml:space="preserve">En base a esta definición, se determina que </w:t>
       </w:r>
       <w:r>
         <w:t>“</w:t>
       </w:r>
+      <w:proofErr w:type="spellStart"/>
       <w:r>
         <w:t>Glauco</w:t>
       </w:r>
       <w:r>
         <w:t>Tech</w:t>
       </w:r>
+      <w:proofErr w:type="spellEnd"/>
       <w:r>
         <w:t>”</w:t>
       </w:r>
@@ -8192,6 +8551,9 @@
       </w:r>
     </w:p>
     <w:p>
+      <w:pPr>
+        <w:jc w:val="both"/>
+      </w:pPr>
       <w:r>
         <w:lastRenderedPageBreak/>
         <w:t xml:space="preserve">En primer lugar, tenemos los mecanismos de obtención </w:t>
@@ -8257,6 +8619,9 @@
       </w:r>
     </w:p>
     <w:p>
+      <w:pPr>
+        <w:jc w:val="both"/>
+      </w:pPr>
       <w:r>
         <w:t>Por otro lado, es necesario el uso de un ordenador</w:t>
       </w:r>
@@ -8307,6 +8672,9 @@
       </w:r>
     </w:p>
     <w:p>
+      <w:pPr>
+        <w:jc w:val="both"/>
+      </w:pPr>
       <w:r>
         <w:t xml:space="preserve">Por último, </w:t>
       </w:r>
@@ -8343,7 +8711,7 @@
         <w:pStyle w:val="Ttulo2"/>
       </w:pPr>
       <w:hyperlink w:anchor="_Toc161226540" w:history="1">
-        <w:bookmarkStart w:id="16" w:name="_Toc167695533"/>
+        <w:bookmarkStart w:id="15" w:name="_Toc167695533"/>
         <w:r>
           <w:rPr>
             <w:rStyle w:val="Hipervnculo"/>
@@ -8368,16 +8736,20 @@
           </w:rPr>
           <w:t>una descripción o lista completa de las distintas configuraciones o variantes del producto que se tenga intención de comercializar;</w:t>
         </w:r>
-        <w:bookmarkEnd w:id="16"/>
+        <w:bookmarkEnd w:id="15"/>
       </w:hyperlink>
       <w:r>
         <w:t xml:space="preserve"> </w:t>
       </w:r>
     </w:p>
     <w:p>
+      <w:pPr>
+        <w:jc w:val="both"/>
+      </w:pPr>
       <w:r>
         <w:t>“</w:t>
       </w:r>
+      <w:proofErr w:type="spellStart"/>
       <w:r>
         <w:t>Glauco</w:t>
       </w:r>
@@ -8387,6 +8759,7 @@
       <w:r>
         <w:t>ech</w:t>
       </w:r>
+      <w:proofErr w:type="spellEnd"/>
       <w:r>
         <w:t>”</w:t>
       </w:r>
@@ -8431,7 +8804,7 @@
         </w:rPr>
       </w:pPr>
       <w:hyperlink w:anchor="_Toc161226541" w:history="1">
-        <w:bookmarkStart w:id="17" w:name="_Toc167695534"/>
+        <w:bookmarkStart w:id="16" w:name="_Toc167695534"/>
         <w:r>
           <w:rPr>
             <w:rStyle w:val="Hipervnculo"/>
@@ -8440,10 +8813,13 @@
           </w:rPr>
           <w:t>j) descripción general de los principales elementos funcionales</w:t>
         </w:r>
-        <w:bookmarkEnd w:id="17"/>
+        <w:bookmarkEnd w:id="16"/>
       </w:hyperlink>
     </w:p>
     <w:p>
+      <w:pPr>
+        <w:jc w:val="both"/>
+      </w:pPr>
       <w:r>
         <w:t>Los principales elementos funcionales del producto se basan en el cribado de calidad, la creación del ROI</w:t>
       </w:r>
@@ -8454,27 +8830,21 @@
         <w:footnoteReference w:id="2"/>
       </w:r>
       <w:r>
-        <w:t>, la segmentación del disco y copa óptica</w:t>
-      </w:r>
-      <w:r>
-        <w:t xml:space="preserve">, </w:t>
-      </w:r>
-      <w:r>
-        <w:t>la posterior detección automática de glaucoma</w:t>
-      </w:r>
-      <w:r>
-        <w:t xml:space="preserve"> y la definición de características más usadas por el modelo</w:t>
-      </w:r>
-      <w:r>
-        <w:t xml:space="preserve">. </w:t>
+        <w:t xml:space="preserve">, la segmentación del disco y copa óptica, la posterior detección automática de glaucoma y la definición de características más usadas por el modelo. </w:t>
       </w:r>
     </w:p>
     <w:p>
+      <w:pPr>
+        <w:jc w:val="both"/>
+      </w:pPr>
       <w:r>
         <w:t>El cribado de calidad se fundamenta en un modelo capaz de clasificar las imágenes en cuatro categorías: buena calidad, desenfoque, ruido y bajo contraste. Este proceso se desarrolla a través de varias etapas, destacando la extracción de características y el uso de estas en un modelo de predicción para la clasificación de imágenes.</w:t>
       </w:r>
     </w:p>
     <w:p>
+      <w:pPr>
+        <w:jc w:val="both"/>
+      </w:pPr>
       <w:r>
         <w:t>Para evaluar la calidad de las imágenes, se extraen diversas características. Las principales características extraídas son:</w:t>
       </w:r>
@@ -8486,6 +8856,7 @@
           <w:ilvl w:val="0"/>
           <w:numId w:val="10"/>
         </w:numPr>
+        <w:jc w:val="both"/>
       </w:pPr>
       <w:r>
         <w:t>Entropía: La entropía de la imagen, mide el grado de desorden o la cantidad de información contenida en la imagen.</w:t>
@@ -8498,6 +8869,7 @@
           <w:ilvl w:val="0"/>
           <w:numId w:val="10"/>
         </w:numPr>
+        <w:jc w:val="both"/>
       </w:pPr>
       <w:r>
         <w:t xml:space="preserve">Filtro de Laplace: Se aplica un filtro de Laplace para resaltar los bordes de la imagen. </w:t>
@@ -8510,6 +8882,7 @@
           <w:ilvl w:val="0"/>
           <w:numId w:val="10"/>
         </w:numPr>
+        <w:jc w:val="both"/>
       </w:pPr>
       <w:r>
         <w:t>Contraste: El contraste de la imagen, calculado como la desviación estándar de los valores de intensidad std2(I), proporciona una medida de la variabilidad de los niveles de gris en la imagen.</w:t>
@@ -8522,35 +8895,33 @@
           <w:ilvl w:val="0"/>
           <w:numId w:val="10"/>
         </w:numPr>
+        <w:jc w:val="both"/>
       </w:pPr>
       <w:r>
         <w:t>Media del Filtro de Laplace: La media de los valores absolutos de la imagen filtrada, ofrece una estimación adicional de la variabilidad de los bordes en la imagen.</w:t>
       </w:r>
     </w:p>
     <w:p>
+      <w:pPr>
+        <w:jc w:val="both"/>
+      </w:pPr>
       <w:r>
         <w:t xml:space="preserve">Las características extraídas se utilizan </w:t>
       </w:r>
       <w:r>
-        <w:t>en</w:t>
-      </w:r>
-      <w:r>
-        <w:t xml:space="preserve"> el modelo entrenado</w:t>
+        <w:t>en el modelo entrenado</w:t>
       </w:r>
       <w:r>
         <w:t xml:space="preserve"> </w:t>
       </w:r>
       <w:r>
-        <w:t>SVM para predecir la calidad de nuevas imágenes</w:t>
-      </w:r>
-      <w:r>
-        <w:t xml:space="preserve">. </w:t>
-      </w:r>
-      <w:r>
-        <w:t xml:space="preserve">La imagen clasificada como buena calidad es procesada por los siguientes elementos funcionales. </w:t>
+        <w:t xml:space="preserve">SVM para predecir la calidad de nuevas imágenes. La imagen clasificada como buena calidad es procesada por los siguientes elementos funcionales. </w:t>
       </w:r>
     </w:p>
     <w:p>
+      <w:pPr>
+        <w:jc w:val="both"/>
+      </w:pPr>
       <w:r>
         <w:lastRenderedPageBreak/>
         <w:t xml:space="preserve">La función responsable de crear el ROI tiene el objetivo </w:t>
@@ -8559,13 +8930,7 @@
         <w:t>de aislar y resaltar las áreas de interés para un análisis más detallado</w:t>
       </w:r>
       <w:r>
-        <w:t>. Para ello, l</w:t>
-      </w:r>
-      <w:r>
-        <w:t xml:space="preserve">a imagen original se convierte a escala de grises </w:t>
-      </w:r>
-      <w:r>
-        <w:t xml:space="preserve">y se aplica la </w:t>
+        <w:t xml:space="preserve">. Para ello, la imagen original se convierte a escala de grises y se aplica la </w:t>
       </w:r>
       <w:proofErr w:type="spellStart"/>
       <w:r>
@@ -8573,117 +8938,21 @@
       </w:r>
       <w:proofErr w:type="spellEnd"/>
       <w:r>
-        <w:t xml:space="preserve"> de la imagen para </w:t>
-      </w:r>
-      <w:r>
-        <w:t>distinguir las regiones de interés del fondo de la imagen.</w:t>
-      </w:r>
-      <w:r>
-        <w:t xml:space="preserve"> Posteriormente la función </w:t>
-      </w:r>
-      <w:r>
-        <w:t>una operación de apertura morfológica para eliminar pequeños objetos no deseados y suavizar los bordes de las regiones de interés</w:t>
-      </w:r>
-      <w:r>
-        <w:t>, y s</w:t>
-      </w:r>
-      <w:r>
-        <w:t xml:space="preserve">e multiplica cada canal de color de la imagen de doble precisión por la máscara obtenida después de la apertura morfológica. </w:t>
-      </w:r>
-      <w:r>
-        <w:t xml:space="preserve">Después </w:t>
-      </w:r>
-      <w:r>
-        <w:t>realiza una operación de erosión morfológica adicional para reducir el tamaño de las regiones de interés y eliminar cualquier ruido adicional</w:t>
-      </w:r>
-      <w:r>
-        <w:t xml:space="preserve">, y se </w:t>
-      </w:r>
-      <w:r>
-        <w:t>multiplica nuevamente cada canal de color de la imagen de doble precisión por la nueva máscara de región de interés obtenida después de la erosión morfológica.</w:t>
-      </w:r>
-      <w:r>
-        <w:t xml:space="preserve"> Posteriormente realiza </w:t>
-      </w:r>
-      <w:r>
-        <w:t>una serie de operaciones para mejorar la iluminación de la imagen, incluida la aplicación de un filtro Gaussiano para suavizar la imagen y la ecualización adaptativa del histograma para mejorar el contraste local.</w:t>
-      </w:r>
-      <w:r>
-        <w:t xml:space="preserve"> Para la detección y recorte final del ROI, s</w:t>
-      </w:r>
-      <w:r>
-        <w:t>e identifica el punto de máxima intensidad en la imagen procesada y se define un cuadrado de tamaño fijo alrededor de este punto como región de interés. Luego, se recorta la imagen original para obtener la región de interés final.</w:t>
+        <w:t xml:space="preserve"> de la imagen para distinguir las regiones de interés del fondo de la imagen. Posteriormente la función una operación de apertura morfológica para eliminar pequeños objetos no deseados y suavizar los bordes de las regiones de interés, y se multiplica cada canal de color de la imagen de doble precisión por la máscara obtenida después de la apertura morfológica. Después realiza una operación de erosión morfológica adicional para reducir el tamaño de las regiones de interés y eliminar cualquier ruido adicional, y se multiplica nuevamente cada canal de color de la imagen de doble precisión por la nueva máscara de región de interés obtenida después de la erosión morfológica. Posteriormente realiza una serie de operaciones para mejorar la iluminación de la imagen, incluida la aplicación de un filtro Gaussiano para suavizar la imagen y la ecualización adaptativa del histograma para mejorar el contraste local. Para la detección y recorte final del ROI, se identifica el punto de máxima intensidad en la imagen procesada y se define un cuadrado de tamaño fijo alrededor de este punto como región de interés. Luego, se recorta la imagen original para obtener la región de interés final.</w:t>
       </w:r>
     </w:p>
     <w:p>
-      <w:r>
-        <w:t xml:space="preserve">La imagen ROI se procesa posteriormente mediante la función de segmentación. Este elemento funcional inicia el proceso </w:t>
-      </w:r>
-      <w:r>
-        <w:t>separando la imagen de la región de interés (ROI) en sus componentes de color: canal rojo, canal verde y canal azul</w:t>
-      </w:r>
-      <w:r>
-        <w:t xml:space="preserve">. </w:t>
-      </w:r>
-      <w:r>
-        <w:t>Se calcula la entropía de cada canal de color</w:t>
-      </w:r>
-      <w:r>
-        <w:t xml:space="preserve">. Se sigue con la eliminación de </w:t>
-      </w:r>
-      <w:r>
-        <w:t xml:space="preserve">los vasos sanguíneos </w:t>
-      </w:r>
-      <w:r>
-        <w:t>aplicando</w:t>
-      </w:r>
-      <w:r>
-        <w:t xml:space="preserve"> un cierre morfológico utilizando un elemento estructurante circular</w:t>
-      </w:r>
-      <w:r>
-        <w:t xml:space="preserve">, y se </w:t>
-      </w:r>
-      <w:r>
-        <w:t xml:space="preserve">mejora el contraste de cada canal ajustando los niveles de intensidad. </w:t>
-      </w:r>
-      <w:r>
-        <w:t>Posteriormente, s</w:t>
-      </w:r>
-      <w:r>
-        <w:t>e ordenan los valores de intensidad de cada canal y se determina un valor de umbral para la segmentación inicial. Este umbral se calcula como un porcentaje del total de valores de intensidad, variando según el canal de color.</w:t>
-      </w:r>
-      <w:r>
-        <w:t xml:space="preserve"> A continuación, </w:t>
-      </w:r>
-      <w:r>
-        <w:t>aplica un método de contornos activos para refinar la segmentación inicial del disco óptico</w:t>
-      </w:r>
-      <w:r>
-        <w:t>, y b</w:t>
-      </w:r>
-      <w:r>
-        <w:t xml:space="preserve">asándose en los valores de entropía calculados anteriormente, se decide el canal principal para la segmentación final. </w:t>
-      </w:r>
-      <w:r>
-        <w:t xml:space="preserve">Como </w:t>
-      </w:r>
-      <w:r>
-        <w:t>último</w:t>
-      </w:r>
-      <w:r>
-        <w:t xml:space="preserve"> paso, corrige la segmentación identificando</w:t>
-      </w:r>
-      <w:r>
-        <w:t xml:space="preserve"> y </w:t>
-      </w:r>
-      <w:r>
-        <w:t>manteniendo</w:t>
-      </w:r>
-      <w:r>
-        <w:t xml:space="preserve"> el componente más grande, asegurando que el disco segmentado final sea continuo y consistente. Luego, aplica una erosión morfológica para eliminar los artefactos alrededor del disco. Finalmente, se lleva a cabo una dilatación morfológica para restaurar el tamaño original del disco segmentado.</w:t>
+      <w:pPr>
+        <w:jc w:val="both"/>
+      </w:pPr>
+      <w:r>
+        <w:t>La imagen ROI se procesa posteriormente mediante la función de segmentación. Este elemento funcional inicia el proceso separando la imagen de la región de interés (ROI) en sus componentes de color: canal rojo, canal verde y canal azul. Se calcula la entropía de cada canal de color. Se sigue con la eliminación de los vasos sanguíneos aplicando un cierre morfológico utilizando un elemento estructurante circular, y se mejora el contraste de cada canal ajustando los niveles de intensidad. Posteriormente, se ordenan los valores de intensidad de cada canal y se determina un valor de umbral para la segmentación inicial. Este umbral se calcula como un porcentaje del total de valores de intensidad, variando según el canal de color. A continuación, aplica un método de contornos activos para refinar la segmentación inicial del disco óptico, y basándose en los valores de entropía calculados anteriormente, se decide el canal principal para la segmentación final. Como último paso, corrige la segmentación identificando y manteniendo el componente más grande, asegurando que el disco segmentado final sea continuo y consistente. Luego, aplica una erosión morfológica para eliminar los artefactos alrededor del disco. Finalmente, se lleva a cabo una dilatación morfológica para restaurar el tamaño original del disco segmentado.</w:t>
       </w:r>
     </w:p>
     <w:p>
+      <w:pPr>
+        <w:jc w:val="both"/>
+      </w:pPr>
       <w:r>
         <w:t>El elemento funcional de detección automática se basa en la extracción de características que permiten discernir la presencia de glaucoma en las imágenes analizadas. Estas características se dividen en dos categorías principales:</w:t>
       </w:r>
@@ -8695,6 +8964,7 @@
           <w:ilvl w:val="0"/>
           <w:numId w:val="11"/>
         </w:numPr>
+        <w:jc w:val="both"/>
       </w:pPr>
       <w:r>
         <w:t>Mediciones Morfológicas:</w:t>
@@ -8707,6 +8977,7 @@
           <w:ilvl w:val="1"/>
           <w:numId w:val="11"/>
         </w:numPr>
+        <w:jc w:val="both"/>
       </w:pPr>
       <w:r>
         <w:t xml:space="preserve">Área de la Copa: Se determina midiendo el área </w:t>
@@ -8727,6 +8998,7 @@
           <w:ilvl w:val="1"/>
           <w:numId w:val="11"/>
         </w:numPr>
+        <w:jc w:val="both"/>
       </w:pPr>
       <w:r>
         <w:t xml:space="preserve">Área del Disco: Se obtiene midiendo el área </w:t>
@@ -8747,6 +9019,7 @@
           <w:ilvl w:val="1"/>
           <w:numId w:val="11"/>
         </w:numPr>
+        <w:jc w:val="both"/>
       </w:pPr>
       <w:r>
         <w:t>Relación de Área Copa/Disco (A/CD Ratio): Se calcula como el cociente entre el área de la copa y el área del disco, proporcionando una métrica relativa entre ambas áreas.</w:t>
@@ -8759,6 +9032,7 @@
           <w:ilvl w:val="1"/>
           <w:numId w:val="11"/>
         </w:numPr>
+        <w:jc w:val="both"/>
       </w:pPr>
       <w:r>
         <w:lastRenderedPageBreak/>
@@ -8772,6 +9046,7 @@
           <w:ilvl w:val="1"/>
           <w:numId w:val="11"/>
         </w:numPr>
+        <w:jc w:val="both"/>
       </w:pPr>
       <w:r>
         <w:t>Diámetro Vertical del Disco: Se determina como la longitud máxima vertical del disco óptico.</w:t>
@@ -8784,6 +9059,7 @@
           <w:ilvl w:val="0"/>
           <w:numId w:val="11"/>
         </w:numPr>
+        <w:jc w:val="both"/>
       </w:pPr>
       <w:r>
         <w:t>Características de Textura:</w:t>
@@ -8796,6 +9072,7 @@
           <w:ilvl w:val="1"/>
           <w:numId w:val="11"/>
         </w:numPr>
+        <w:jc w:val="both"/>
       </w:pPr>
       <w:r>
         <w:t>Entropía: Se evalúa para medir la complejidad de la textura dentro de la Región de Interés (ROI).</w:t>
@@ -8808,15 +9085,18 @@
           <w:ilvl w:val="1"/>
           <w:numId w:val="11"/>
         </w:numPr>
+        <w:jc w:val="both"/>
       </w:pPr>
       <w:r>
         <w:t xml:space="preserve">Contraste: Se calcula utilizando la Matriz de </w:t>
       </w:r>
       <w:proofErr w:type="spellStart"/>
+      <w:proofErr w:type="gramStart"/>
       <w:r>
         <w:t>Co-ocurrencia</w:t>
       </w:r>
       <w:proofErr w:type="spellEnd"/>
+      <w:proofErr w:type="gramEnd"/>
       <w:r>
         <w:t xml:space="preserve"> de Niveles de Gris (GLCM), proporcionando información sobre la variación de la intensidad en la imagen.</w:t>
       </w:r>
@@ -8828,6 +9108,7 @@
           <w:ilvl w:val="1"/>
           <w:numId w:val="11"/>
         </w:numPr>
+        <w:jc w:val="both"/>
       </w:pPr>
       <w:r>
         <w:t>Homogeneidad: Otra métrica derivada de la GLCM, que indica la uniformidad de la distribución de las intensidades de gris.</w:t>
@@ -8840,23 +9121,39 @@
           <w:ilvl w:val="1"/>
           <w:numId w:val="11"/>
         </w:numPr>
+        <w:jc w:val="both"/>
       </w:pPr>
       <w:r>
         <w:t>Correlación: También derivada de la GLCM, esta medida describe la relación entre los píxeles adyacentes en la imagen.</w:t>
       </w:r>
     </w:p>
     <w:p>
+      <w:pPr>
+        <w:jc w:val="both"/>
+      </w:pPr>
       <w:r>
         <w:t>Estas características extraídas se utilizan como entrada para un modelo de clasificación, específicamente un algoritmo de vecinos más cercanos (KNN), previamente entrenado con un conjunto de datos de imágenes etiquetadas como positivas o negativas para glaucoma. Este enfoque de aprendizaje automático permite la predicción precisa de la presencia de glaucoma en nuevas imágenes, basándose en las características extraídas de las mismas.</w:t>
       </w:r>
     </w:p>
     <w:p>
-      <w:r>
-        <w:t>Finalmente, el elemento funcional de detección de características mas relevantes del modelo muestra la distribución de las características extraídas anteriormente. Para ello, c</w:t>
+      <w:pPr>
+        <w:jc w:val="both"/>
+      </w:pPr>
+      <w:r>
+        <w:t xml:space="preserve">Finalmente, el elemento funcional de detección de características </w:t>
+      </w:r>
+      <w:proofErr w:type="spellStart"/>
+      <w:r>
+        <w:t>mas</w:t>
+      </w:r>
+      <w:proofErr w:type="spellEnd"/>
+      <w:r>
+        <w:t xml:space="preserve"> relevantes del modelo muestra la distribución de las características extraídas anteriormente. Para ello, c</w:t>
       </w:r>
       <w:r>
         <w:t xml:space="preserve">alcula la importancia relativa de las características en el modelo entrenado utilizando la función </w:t>
       </w:r>
+      <w:proofErr w:type="spellStart"/>
       <w:r>
         <w:rPr>
           <w:i/>
@@ -8864,6 +9161,7 @@
         </w:rPr>
         <w:t>predictorImportance</w:t>
       </w:r>
+      <w:proofErr w:type="spellEnd"/>
       <w:r>
         <w:t xml:space="preserve">, evaluando </w:t>
       </w:r>
@@ -8884,7 +9182,7 @@
         </w:rPr>
       </w:pPr>
       <w:hyperlink w:anchor="_Toc161226542" w:history="1">
-        <w:bookmarkStart w:id="18" w:name="_Toc167695535"/>
+        <w:bookmarkStart w:id="17" w:name="_Toc167695535"/>
         <w:r>
           <w:rPr>
             <w:rStyle w:val="Hipervnculo"/>
@@ -8893,10 +9191,13 @@
           </w:rPr>
           <w:t>k) descripción de las materias primas</w:t>
         </w:r>
-        <w:bookmarkEnd w:id="18"/>
+        <w:bookmarkEnd w:id="17"/>
       </w:hyperlink>
     </w:p>
     <w:p>
+      <w:pPr>
+        <w:jc w:val="both"/>
+      </w:pPr>
       <w:r>
         <w:t>Al ser un software</w:t>
       </w:r>
@@ -8935,6 +9236,7 @@
           <w:ilvl w:val="0"/>
           <w:numId w:val="9"/>
         </w:numPr>
+        <w:jc w:val="both"/>
       </w:pPr>
       <w:r>
         <w:rPr>
@@ -8973,6 +9275,7 @@
           <w:ilvl w:val="0"/>
           <w:numId w:val="9"/>
         </w:numPr>
+        <w:jc w:val="both"/>
       </w:pPr>
       <w:r>
         <w:rPr>
@@ -9013,6 +9316,7 @@
           <w:ilvl w:val="0"/>
           <w:numId w:val="9"/>
         </w:numPr>
+        <w:jc w:val="both"/>
       </w:pPr>
       <w:r>
         <w:rPr>
@@ -9047,6 +9351,7 @@
           <w:ilvl w:val="0"/>
           <w:numId w:val="9"/>
         </w:numPr>
+        <w:jc w:val="both"/>
       </w:pPr>
       <w:r>
         <w:rPr>
@@ -9093,7 +9398,7 @@
         </w:rPr>
       </w:pPr>
       <w:hyperlink w:anchor="_Toc161226543" w:history="1">
-        <w:bookmarkStart w:id="19" w:name="_Toc167695536"/>
+        <w:bookmarkStart w:id="18" w:name="_Toc167695536"/>
         <w:r>
           <w:rPr>
             <w:rStyle w:val="Hipervnculo"/>
@@ -9102,10 +9407,13 @@
           </w:rPr>
           <w:t>l) especificaciones técnicas</w:t>
         </w:r>
-        <w:bookmarkEnd w:id="19"/>
+        <w:bookmarkEnd w:id="18"/>
       </w:hyperlink>
     </w:p>
     <w:p>
+      <w:pPr>
+        <w:jc w:val="both"/>
+      </w:pPr>
       <w:r>
         <w:t xml:space="preserve">El software </w:t>
       </w:r>
@@ -9126,6 +9434,9 @@
       </w:r>
     </w:p>
     <w:p>
+      <w:pPr>
+        <w:jc w:val="both"/>
+      </w:pPr>
       <w:r>
         <w:t xml:space="preserve">El dispositivo que </w:t>
       </w:r>
@@ -9140,6 +9451,9 @@
       </w:r>
     </w:p>
     <w:p>
+      <w:pPr>
+        <w:jc w:val="both"/>
+      </w:pPr>
       <w:r>
         <w:t xml:space="preserve">En cuanto a el ambiente de uso, las máquinas que se encarguen de hacer este cribaje han de ser dispuestas </w:t>
       </w:r>
@@ -9157,9 +9471,10 @@
       <w:pPr>
         <w:pStyle w:val="Ttulo2"/>
         <w:ind w:left="708"/>
+        <w:jc w:val="both"/>
       </w:pPr>
       <w:hyperlink w:anchor="_Toc161226544" w:history="1">
-        <w:bookmarkStart w:id="20" w:name="_Toc167695537"/>
+        <w:bookmarkStart w:id="19" w:name="_Toc167695537"/>
         <w:r>
           <w:rPr>
             <w:rStyle w:val="Hipervnculo"/>
@@ -9168,7 +9483,7 @@
           </w:rPr>
           <w:t>a) compendio de la anterior generación o generaciones del producto producidas por el fabricante, en caso de que tales productos existan;</w:t>
         </w:r>
-        <w:bookmarkEnd w:id="20"/>
+        <w:bookmarkEnd w:id="19"/>
       </w:hyperlink>
       <w:r>
         <w:t xml:space="preserve"> </w:t>
@@ -9177,15 +9492,28 @@
     <w:p>
       <w:pPr>
         <w:ind w:firstLine="708"/>
-      </w:pPr>
+        <w:jc w:val="both"/>
+      </w:pPr>
+      <w:r>
+        <w:t>“</w:t>
+      </w:r>
       <w:proofErr w:type="spellStart"/>
       <w:r>
         <w:t>G</w:t>
       </w:r>
       <w:r>
-        <w:t>laucotech</w:t>
+        <w:t>lauco</w:t>
+      </w:r>
+      <w:r>
+        <w:t>T</w:t>
+      </w:r>
+      <w:r>
+        <w:t>ech</w:t>
       </w:r>
       <w:proofErr w:type="spellEnd"/>
+      <w:r>
+        <w:t>”</w:t>
+      </w:r>
       <w:r>
         <w:t xml:space="preserve">, </w:t>
       </w:r>
@@ -9218,9 +9546,10 @@
       <w:pPr>
         <w:pStyle w:val="Ttulo2"/>
         <w:ind w:left="708"/>
+        <w:jc w:val="both"/>
       </w:pPr>
       <w:hyperlink w:anchor="_Toc161226545" w:history="1">
-        <w:bookmarkStart w:id="21" w:name="_Toc167695538"/>
+        <w:bookmarkStart w:id="20" w:name="_Toc167695538"/>
         <w:r>
           <w:rPr>
             <w:rStyle w:val="Hipervnculo"/>
@@ -9229,7 +9558,7 @@
           </w:rPr>
           <w:t>b) compendio de los productos similares identificados y disponibles en el mercado de la Unión o internacional, en caso de que tales productos existan.</w:t>
         </w:r>
-        <w:bookmarkEnd w:id="21"/>
+        <w:bookmarkEnd w:id="20"/>
       </w:hyperlink>
       <w:r>
         <w:t xml:space="preserve"> </w:t>
@@ -9238,6 +9567,7 @@
     <w:p>
       <w:pPr>
         <w:ind w:firstLine="708"/>
+        <w:jc w:val="both"/>
       </w:pPr>
       <w:r>
         <w:t xml:space="preserve">A </w:t>
@@ -9353,7 +9683,7 @@
         <w:keepNext/>
         <w:jc w:val="center"/>
       </w:pPr>
-      <w:bookmarkStart w:id="22" w:name="_Toc165544426"/>
+      <w:bookmarkStart w:id="21" w:name="_Toc165544426"/>
       <w:r>
         <w:t xml:space="preserve">Tabla </w:t>
       </w:r>
@@ -9381,7 +9711,7 @@
       <w:r>
         <w:t>Equivalencia para la comparación de un dispositivo comercializado</w:t>
       </w:r>
-      <w:bookmarkEnd w:id="22"/>
+      <w:bookmarkEnd w:id="21"/>
     </w:p>
     <w:tbl>
       <w:tblPr>
@@ -9544,6 +9874,7 @@
           </w:tcPr>
           <w:p>
             <w:pPr>
+              <w:jc w:val="both"/>
               <w:rPr>
                 <w:rFonts w:ascii="Calibri" w:hAnsi="Calibri" w:cs="Calibri"/>
               </w:rPr>
@@ -9563,6 +9894,7 @@
           </w:tcPr>
           <w:p>
             <w:pPr>
+              <w:jc w:val="both"/>
               <w:rPr>
                 <w:rFonts w:ascii="Calibri" w:hAnsi="Calibri" w:cs="Calibri"/>
               </w:rPr>
@@ -9576,13 +9908,13 @@
             <w:r>
               <w:rPr>
                 <w:rFonts w:ascii="Calibri" w:hAnsi="Calibri" w:cs="Calibri"/>
-                <w:highlight w:val="yellow"/>
-              </w:rPr>
-              <w:t>:…</w:t>
-            </w:r>
-          </w:p>
-          <w:p>
-            <w:pPr>
+              </w:rPr>
+              <w:t>:200Mb</w:t>
+            </w:r>
+          </w:p>
+          <w:p>
+            <w:pPr>
+              <w:jc w:val="both"/>
               <w:rPr>
                 <w:rFonts w:ascii="Calibri" w:hAnsi="Calibri" w:cs="Calibri"/>
               </w:rPr>
@@ -9646,6 +9978,7 @@
           </w:tcPr>
           <w:p>
             <w:pPr>
+              <w:jc w:val="both"/>
               <w:rPr>
                 <w:rFonts w:ascii="Calibri" w:hAnsi="Calibri" w:cs="Calibri"/>
               </w:rPr>
@@ -9659,13 +9992,13 @@
             <w:r>
               <w:rPr>
                 <w:rFonts w:ascii="Calibri" w:hAnsi="Calibri" w:cs="Calibri"/>
-                <w:highlight w:val="yellow"/>
-              </w:rPr>
-              <w:t>:…</w:t>
-            </w:r>
-          </w:p>
-          <w:p>
-            <w:pPr>
+              </w:rPr>
+              <w:t xml:space="preserve">:300Mb </w:t>
+            </w:r>
+          </w:p>
+          <w:p>
+            <w:pPr>
+              <w:jc w:val="both"/>
               <w:rPr>
                 <w:rFonts w:ascii="Calibri" w:hAnsi="Calibri" w:cs="Calibri"/>
               </w:rPr>
@@ -9746,6 +10079,7 @@
                 <w:numId w:val="6"/>
               </w:numPr>
               <w:ind w:left="163" w:hanging="218"/>
+              <w:jc w:val="both"/>
               <w:rPr>
                 <w:rFonts w:ascii="Calibri" w:hAnsi="Calibri" w:cs="Calibri"/>
               </w:rPr>
@@ -9791,6 +10125,32 @@
                 <w:rFonts w:ascii="Calibri" w:hAnsi="Calibri" w:cs="Calibri"/>
               </w:rPr>
               <w:t>dispositivo sujeto</w:t>
+            </w:r>
+            <w:r>
+              <w:rPr>
+                <w:rFonts w:ascii="Calibri" w:hAnsi="Calibri" w:cs="Calibri"/>
+              </w:rPr>
+              <w:t>.</w:t>
+            </w:r>
+          </w:p>
+          <w:p>
+            <w:pPr>
+              <w:pStyle w:val="Prrafodelista"/>
+              <w:numPr>
+                <w:ilvl w:val="0"/>
+                <w:numId w:val="6"/>
+              </w:numPr>
+              <w:ind w:left="163" w:hanging="218"/>
+              <w:jc w:val="both"/>
+              <w:rPr>
+                <w:rFonts w:ascii="Calibri" w:hAnsi="Calibri" w:cs="Calibri"/>
+              </w:rPr>
+            </w:pPr>
+            <w:r>
+              <w:rPr>
+                <w:rFonts w:ascii="Calibri" w:hAnsi="Calibri" w:cs="Calibri"/>
+              </w:rPr>
+              <w:t>El espacio de archivo es menor en el dispositivo sujeto.</w:t>
             </w:r>
           </w:p>
           <w:p>
@@ -9818,6 +10178,7 @@
                 <w:numId w:val="5"/>
               </w:numPr>
               <w:ind w:left="163" w:hanging="218"/>
+              <w:jc w:val="both"/>
               <w:rPr>
                 <w:rFonts w:ascii="Calibri" w:hAnsi="Calibri" w:cs="Calibri"/>
               </w:rPr>
@@ -9827,6 +10188,26 @@
                 <w:rFonts w:ascii="Calibri" w:hAnsi="Calibri" w:cs="Calibri"/>
               </w:rPr>
               <w:t>El dispositivo predicado cuenta con una mayor variedad de lenguajes.</w:t>
+            </w:r>
+          </w:p>
+          <w:p>
+            <w:pPr>
+              <w:pStyle w:val="Prrafodelista"/>
+              <w:numPr>
+                <w:ilvl w:val="0"/>
+                <w:numId w:val="5"/>
+              </w:numPr>
+              <w:ind w:left="163" w:hanging="218"/>
+              <w:jc w:val="both"/>
+              <w:rPr>
+                <w:rFonts w:ascii="Calibri" w:hAnsi="Calibri" w:cs="Calibri"/>
+              </w:rPr>
+            </w:pPr>
+            <w:r>
+              <w:rPr>
+                <w:rFonts w:ascii="Calibri" w:hAnsi="Calibri" w:cs="Calibri"/>
+              </w:rPr>
+              <w:t>El espacio de archivo es tan pequeño en ambos casos que es irrelevante</w:t>
             </w:r>
           </w:p>
         </w:tc>
@@ -9842,14 +10223,16 @@
           </w:tcPr>
           <w:p>
             <w:pPr>
-              <w:rPr>
-                <w:rFonts w:ascii="Calibri" w:hAnsi="Calibri" w:cs="Calibri"/>
-              </w:rPr>
-            </w:pPr>
-            <w:r>
-              <w:rPr>
-                <w:rFonts w:ascii="Calibri" w:hAnsi="Calibri" w:cs="Calibri"/>
-              </w:rPr>
+              <w:jc w:val="both"/>
+              <w:rPr>
+                <w:rFonts w:ascii="Calibri" w:hAnsi="Calibri" w:cs="Calibri"/>
+              </w:rPr>
+            </w:pPr>
+            <w:r>
+              <w:rPr>
+                <w:rFonts w:ascii="Calibri" w:hAnsi="Calibri" w:cs="Calibri"/>
+              </w:rPr>
+              <w:lastRenderedPageBreak/>
               <w:t>Utilizado en condiciones de uso similares</w:t>
             </w:r>
           </w:p>
@@ -9862,6 +10245,7 @@
           <w:p>
             <w:pPr>
               <w:spacing w:after="160" w:line="259" w:lineRule="auto"/>
+              <w:jc w:val="both"/>
               <w:rPr>
                 <w:rFonts w:ascii="Calibri" w:hAnsi="Calibri" w:cs="Calibri"/>
               </w:rPr>
@@ -9960,6 +10344,7 @@
           </w:p>
           <w:p>
             <w:pPr>
+              <w:jc w:val="both"/>
               <w:rPr>
                 <w:rFonts w:ascii="Calibri" w:hAnsi="Calibri" w:cs="Calibri"/>
               </w:rPr>
@@ -10032,6 +10417,7 @@
                 <w:numId w:val="4"/>
               </w:numPr>
               <w:ind w:left="163" w:hanging="218"/>
+              <w:jc w:val="both"/>
               <w:rPr>
                 <w:rFonts w:ascii="Calibri" w:hAnsi="Calibri" w:cs="Calibri"/>
               </w:rPr>
@@ -10077,15 +10463,15 @@
           </w:tcPr>
           <w:p>
             <w:pPr>
-              <w:rPr>
-                <w:rFonts w:ascii="Calibri" w:hAnsi="Calibri" w:cs="Calibri"/>
-              </w:rPr>
-            </w:pPr>
-            <w:r>
-              <w:rPr>
-                <w:rFonts w:ascii="Calibri" w:hAnsi="Calibri" w:cs="Calibri"/>
-              </w:rPr>
-              <w:lastRenderedPageBreak/>
+              <w:jc w:val="both"/>
+              <w:rPr>
+                <w:rFonts w:ascii="Calibri" w:hAnsi="Calibri" w:cs="Calibri"/>
+              </w:rPr>
+            </w:pPr>
+            <w:r>
+              <w:rPr>
+                <w:rFonts w:ascii="Calibri" w:hAnsi="Calibri" w:cs="Calibri"/>
+              </w:rPr>
               <w:t>Especificaciones y propiedades similares (incluidas las propiedades fisio</w:t>
             </w:r>
             <w:r>
@@ -10158,20 +10544,41 @@
           </w:p>
           <w:p>
             <w:pPr>
-              <w:rPr>
-                <w:rFonts w:ascii="Calibri" w:hAnsi="Calibri" w:cs="Calibri"/>
-              </w:rPr>
-            </w:pPr>
-            <w:r>
-              <w:rPr>
-                <w:rFonts w:ascii="Calibri" w:hAnsi="Calibri" w:cs="Calibri"/>
-                <w:highlight w:val="yellow"/>
+              <w:jc w:val="both"/>
+              <w:rPr>
+                <w:rFonts w:ascii="Calibri" w:hAnsi="Calibri" w:cs="Calibri"/>
+              </w:rPr>
+            </w:pPr>
+            <w:r>
+              <w:rPr>
+                <w:rFonts w:ascii="Calibri" w:hAnsi="Calibri" w:cs="Calibri"/>
               </w:rPr>
               <w:t>Algoritmos Usados:</w:t>
             </w:r>
-          </w:p>
-          <w:p>
-            <w:pPr>
+            <w:r>
+              <w:rPr>
+                <w:rFonts w:ascii="Calibri" w:hAnsi="Calibri" w:cs="Calibri"/>
+              </w:rPr>
+              <w:t xml:space="preserve"> </w:t>
+            </w:r>
+            <w:proofErr w:type="spellStart"/>
+            <w:r>
+              <w:rPr>
+                <w:rFonts w:ascii="Calibri" w:hAnsi="Calibri" w:cs="Calibri"/>
+              </w:rPr>
+              <w:t>Categorization</w:t>
+            </w:r>
+            <w:proofErr w:type="spellEnd"/>
+            <w:r>
+              <w:rPr>
+                <w:rFonts w:ascii="Calibri" w:hAnsi="Calibri" w:cs="Calibri"/>
+              </w:rPr>
+              <w:t>, OCT.</w:t>
+            </w:r>
+          </w:p>
+          <w:p>
+            <w:pPr>
+              <w:jc w:val="both"/>
               <w:rPr>
                 <w:rFonts w:ascii="Calibri" w:hAnsi="Calibri" w:cs="Calibri"/>
               </w:rPr>
@@ -10184,6 +10591,7 @@
           </w:tcPr>
           <w:p>
             <w:pPr>
+              <w:jc w:val="both"/>
               <w:rPr>
                 <w:rFonts w:ascii="Calibri" w:hAnsi="Calibri" w:cs="Calibri"/>
               </w:rPr>
@@ -10203,45 +10611,58 @@
           </w:p>
           <w:p>
             <w:pPr>
-              <w:rPr>
-                <w:rFonts w:ascii="Calibri" w:hAnsi="Calibri" w:cs="Calibri"/>
-              </w:rPr>
-            </w:pPr>
-            <w:r>
-              <w:rPr>
-                <w:rFonts w:ascii="Calibri" w:hAnsi="Calibri" w:cs="Calibri"/>
-                <w:highlight w:val="yellow"/>
+              <w:jc w:val="both"/>
+              <w:rPr>
+                <w:rFonts w:ascii="Calibri" w:hAnsi="Calibri" w:cs="Calibri"/>
+              </w:rPr>
+            </w:pPr>
+            <w:r>
+              <w:rPr>
+                <w:rFonts w:ascii="Calibri" w:hAnsi="Calibri" w:cs="Calibri"/>
               </w:rPr>
               <w:t>Algoritmos Usados:</w:t>
             </w:r>
           </w:p>
           <w:p>
             <w:pPr>
-              <w:rPr>
-                <w:rFonts w:ascii="Calibri" w:hAnsi="Calibri" w:cs="Calibri"/>
-                <w:lang w:val="en-US"/>
-              </w:rPr>
-            </w:pPr>
-            <w:r>
-              <w:rPr>
-                <w:rFonts w:ascii="Calibri" w:hAnsi="Calibri" w:cs="Calibri"/>
-                <w:lang w:val="en-US"/>
-              </w:rPr>
-              <w:t>Thresholding, Classification mode of S</w:t>
-            </w:r>
-            <w:r>
-              <w:rPr>
-                <w:rFonts w:ascii="Calibri" w:hAnsi="Calibri" w:cs="Calibri"/>
-                <w:lang w:val="en-US"/>
-              </w:rPr>
-              <w:t>VM</w:t>
-            </w:r>
-          </w:p>
-          <w:p>
-            <w:pPr>
-              <w:rPr>
-                <w:rFonts w:ascii="Calibri" w:hAnsi="Calibri" w:cs="Calibri"/>
-                <w:lang w:val="en-US"/>
+              <w:jc w:val="both"/>
+              <w:rPr>
+                <w:rFonts w:ascii="Calibri" w:hAnsi="Calibri" w:cs="Calibri"/>
+              </w:rPr>
+            </w:pPr>
+            <w:proofErr w:type="spellStart"/>
+            <w:r>
+              <w:rPr>
+                <w:rFonts w:ascii="Calibri" w:hAnsi="Calibri" w:cs="Calibri"/>
+              </w:rPr>
+              <w:t>Thresholding</w:t>
+            </w:r>
+            <w:proofErr w:type="spellEnd"/>
+            <w:r>
+              <w:rPr>
+                <w:rFonts w:ascii="Calibri" w:hAnsi="Calibri" w:cs="Calibri"/>
+              </w:rPr>
+              <w:t xml:space="preserve"> y </w:t>
+            </w:r>
+            <w:proofErr w:type="spellStart"/>
+            <w:r>
+              <w:rPr>
+                <w:rFonts w:ascii="Calibri" w:hAnsi="Calibri" w:cs="Calibri"/>
+              </w:rPr>
+              <w:t>Classification</w:t>
+            </w:r>
+            <w:proofErr w:type="spellEnd"/>
+            <w:r>
+              <w:rPr>
+                <w:rFonts w:ascii="Calibri" w:hAnsi="Calibri" w:cs="Calibri"/>
+              </w:rPr>
+              <w:t xml:space="preserve"> SVM</w:t>
+            </w:r>
+          </w:p>
+          <w:p>
+            <w:pPr>
+              <w:rPr>
+                <w:rFonts w:ascii="Calibri" w:hAnsi="Calibri" w:cs="Calibri"/>
               </w:rPr>
             </w:pPr>
           </w:p>
@@ -10276,6 +10697,7 @@
                 <w:numId w:val="4"/>
               </w:numPr>
               <w:ind w:left="163" w:hanging="218"/>
+              <w:jc w:val="both"/>
               <w:rPr>
                 <w:rFonts w:ascii="Calibri" w:hAnsi="Calibri" w:cs="Calibri"/>
               </w:rPr>
@@ -10297,24 +10719,6 @@
                 <w:rFonts w:ascii="Calibri" w:hAnsi="Calibri" w:cs="Calibri"/>
               </w:rPr>
               <w:t>modelos predictivos</w:t>
-            </w:r>
-          </w:p>
-          <w:p>
-            <w:pPr>
-              <w:ind w:left="-55"/>
-              <w:rPr>
-                <w:rFonts w:ascii="Calibri" w:hAnsi="Calibri" w:cs="Calibri"/>
-                <w:b/>
-                <w:i/>
-              </w:rPr>
-            </w:pPr>
-            <w:r>
-              <w:rPr>
-                <w:rFonts w:ascii="Calibri" w:hAnsi="Calibri" w:cs="Calibri"/>
-                <w:b/>
-                <w:i/>
-              </w:rPr>
-              <w:t>CONCLUSIONES</w:t>
             </w:r>
           </w:p>
           <w:p>
@@ -10325,22 +10729,67 @@
                 <w:numId w:val="4"/>
               </w:numPr>
               <w:ind w:left="163" w:hanging="218"/>
-              <w:rPr>
-                <w:rFonts w:ascii="Calibri" w:hAnsi="Calibri" w:cs="Calibri"/>
-              </w:rPr>
-            </w:pPr>
-            <w:r>
-              <w:rPr>
-                <w:rFonts w:ascii="Calibri" w:hAnsi="Calibri" w:cs="Calibri"/>
-                <w:highlight w:val="yellow"/>
-              </w:rPr>
-              <w:t>Igual.</w:t>
-            </w:r>
-            <w:r>
-              <w:rPr>
-                <w:rFonts w:ascii="Calibri" w:hAnsi="Calibri" w:cs="Calibri"/>
-              </w:rPr>
-              <w:t xml:space="preserve"> </w:t>
+              <w:jc w:val="both"/>
+              <w:rPr>
+                <w:rFonts w:ascii="Calibri" w:hAnsi="Calibri" w:cs="Calibri"/>
+              </w:rPr>
+            </w:pPr>
+            <w:r>
+              <w:rPr>
+                <w:rFonts w:ascii="Calibri" w:hAnsi="Calibri" w:cs="Calibri"/>
+              </w:rPr>
+              <w:t>Los algoritmos usados son diferentes</w:t>
+            </w:r>
+          </w:p>
+          <w:p>
+            <w:pPr>
+              <w:ind w:left="-55"/>
+              <w:rPr>
+                <w:rFonts w:ascii="Calibri" w:hAnsi="Calibri" w:cs="Calibri"/>
+                <w:b/>
+                <w:i/>
+              </w:rPr>
+            </w:pPr>
+            <w:r>
+              <w:rPr>
+                <w:rFonts w:ascii="Calibri" w:hAnsi="Calibri" w:cs="Calibri"/>
+                <w:b/>
+                <w:i/>
+              </w:rPr>
+              <w:t>CONCLUSIONES</w:t>
+            </w:r>
+          </w:p>
+          <w:p>
+            <w:pPr>
+              <w:pStyle w:val="Prrafodelista"/>
+              <w:numPr>
+                <w:ilvl w:val="0"/>
+                <w:numId w:val="4"/>
+              </w:numPr>
+              <w:ind w:left="163" w:hanging="218"/>
+              <w:rPr>
+                <w:rFonts w:ascii="Calibri" w:hAnsi="Calibri" w:cs="Calibri"/>
+              </w:rPr>
+            </w:pPr>
+            <w:r>
+              <w:rPr>
+                <w:rFonts w:ascii="Calibri" w:hAnsi="Calibri" w:cs="Calibri"/>
+              </w:rPr>
+              <w:t xml:space="preserve">El dispositivo predicado tiene una composición </w:t>
+            </w:r>
+            <w:proofErr w:type="spellStart"/>
+            <w:r>
+              <w:rPr>
+                <w:rFonts w:ascii="Calibri" w:hAnsi="Calibri" w:cs="Calibri"/>
+              </w:rPr>
+              <w:t>mas</w:t>
+            </w:r>
+            <w:proofErr w:type="spellEnd"/>
+            <w:r>
+              <w:rPr>
+                <w:rFonts w:ascii="Calibri" w:hAnsi="Calibri" w:cs="Calibri"/>
+              </w:rPr>
+              <w:t xml:space="preserve"> compleja y usa unos algoritmos diferentes a los del dispositivo sujeto</w:t>
             </w:r>
           </w:p>
         </w:tc>
@@ -10353,14 +10802,16 @@
           </w:tcPr>
           <w:p>
             <w:pPr>
-              <w:rPr>
-                <w:rFonts w:ascii="Calibri" w:hAnsi="Calibri" w:cs="Calibri"/>
-              </w:rPr>
-            </w:pPr>
-            <w:r>
-              <w:rPr>
-                <w:rFonts w:ascii="Calibri" w:hAnsi="Calibri" w:cs="Calibri"/>
-              </w:rPr>
+              <w:jc w:val="both"/>
+              <w:rPr>
+                <w:rFonts w:ascii="Calibri" w:hAnsi="Calibri" w:cs="Calibri"/>
+              </w:rPr>
+            </w:pPr>
+            <w:r>
+              <w:rPr>
+                <w:rFonts w:ascii="Calibri" w:hAnsi="Calibri" w:cs="Calibri"/>
+              </w:rPr>
+              <w:lastRenderedPageBreak/>
               <w:t>Tiene principios similares de operación y requisitos críticos de rendimiento</w:t>
             </w:r>
           </w:p>
@@ -10371,6 +10822,7 @@
           </w:tcPr>
           <w:p>
             <w:pPr>
+              <w:jc w:val="both"/>
               <w:rPr>
                 <w:rFonts w:ascii="Calibri" w:hAnsi="Calibri" w:cs="Calibri"/>
               </w:rPr>
@@ -10407,6 +10859,7 @@
           </w:tcPr>
           <w:p>
             <w:pPr>
+              <w:jc w:val="both"/>
               <w:rPr>
                 <w:rFonts w:ascii="Calibri" w:hAnsi="Calibri" w:cs="Calibri"/>
               </w:rPr>
@@ -10577,66 +11030,56 @@
             <w:r>
               <w:rPr>
                 <w:rFonts w:ascii="Calibri" w:hAnsi="Calibri" w:cs="Calibri"/>
-                <w:highlight w:val="yellow"/>
-              </w:rPr>
-              <w:t xml:space="preserve">Viendo las diferencias técnicas se puede concluir que en ese aspecto </w:t>
-            </w:r>
-            <w:r>
-              <w:rPr>
-                <w:rFonts w:ascii="Calibri" w:hAnsi="Calibri" w:cs="Calibri"/>
-                <w:highlight w:val="yellow"/>
+              </w:rPr>
+              <w:t xml:space="preserve">Viendo las diferencias técnicas se puede concluir </w:t>
+            </w:r>
+            <w:r>
+              <w:rPr>
+                <w:rFonts w:ascii="Calibri" w:hAnsi="Calibri" w:cs="Calibri"/>
+              </w:rPr>
+              <w:t>que,</w:t>
+            </w:r>
+            <w:r>
+              <w:rPr>
+                <w:rFonts w:ascii="Calibri" w:hAnsi="Calibri" w:cs="Calibri"/>
+              </w:rPr>
+              <w:t xml:space="preserve"> en ese aspecto </w:t>
+            </w:r>
+            <w:r>
+              <w:rPr>
+                <w:rFonts w:ascii="Calibri" w:hAnsi="Calibri" w:cs="Calibri"/>
               </w:rPr>
               <w:t xml:space="preserve">, a pesar de </w:t>
             </w:r>
             <w:r>
               <w:rPr>
                 <w:rFonts w:ascii="Calibri" w:hAnsi="Calibri" w:cs="Calibri"/>
-                <w:highlight w:val="yellow"/>
               </w:rPr>
               <w:t xml:space="preserve">que el dispositivo predicado </w:t>
             </w:r>
             <w:r>
               <w:rPr>
                 <w:rFonts w:ascii="Calibri" w:hAnsi="Calibri" w:cs="Calibri"/>
-                <w:highlight w:val="yellow"/>
               </w:rPr>
               <w:t xml:space="preserve">tiene una estructura </w:t>
             </w:r>
-            <w:proofErr w:type="spellStart"/>
-            <w:r>
-              <w:rPr>
-                <w:rFonts w:ascii="Calibri" w:hAnsi="Calibri" w:cs="Calibri"/>
-                <w:highlight w:val="yellow"/>
-              </w:rPr>
-              <w:t>mas</w:t>
-            </w:r>
-            <w:proofErr w:type="spellEnd"/>
-            <w:r>
-              <w:rPr>
-                <w:rFonts w:ascii="Calibri" w:hAnsi="Calibri" w:cs="Calibri"/>
-                <w:highlight w:val="yellow"/>
+            <w:r>
+              <w:rPr>
+                <w:rFonts w:ascii="Calibri" w:hAnsi="Calibri" w:cs="Calibri"/>
+              </w:rPr>
+              <w:t>más</w:t>
+            </w:r>
+            <w:r>
+              <w:rPr>
+                <w:rFonts w:ascii="Calibri" w:hAnsi="Calibri" w:cs="Calibri"/>
               </w:rPr>
               <w:t xml:space="preserve"> compleja</w:t>
             </w:r>
             <w:r>
               <w:rPr>
                 <w:rFonts w:ascii="Calibri" w:hAnsi="Calibri" w:cs="Calibri"/>
-                <w:highlight w:val="yellow"/>
-              </w:rPr>
-              <w:t xml:space="preserve"> </w:t>
-            </w:r>
-            <w:r>
-              <w:rPr>
-                <w:rFonts w:ascii="Calibri" w:hAnsi="Calibri" w:cs="Calibri"/>
-                <w:highlight w:val="yellow"/>
-              </w:rPr>
-              <w:t>….</w:t>
-            </w:r>
-            <w:r>
-              <w:rPr>
-                <w:rFonts w:ascii="Calibri" w:hAnsi="Calibri" w:cs="Calibri"/>
-              </w:rPr>
-              <w:t xml:space="preserve"> </w:t>
+              </w:rPr>
+              <w:t>, la complejidad de ambas es alta y el tipo de imágenes que se utilizan son las mismas</w:t>
             </w:r>
           </w:p>
         </w:tc>
@@ -10759,6 +11202,7 @@
           </w:tcPr>
           <w:p>
             <w:pPr>
+              <w:jc w:val="both"/>
               <w:rPr>
                 <w:rFonts w:ascii="Calibri" w:hAnsi="Calibri" w:cs="Calibri"/>
               </w:rPr>
@@ -10778,6 +11222,7 @@
           </w:tcPr>
           <w:p>
             <w:pPr>
+              <w:jc w:val="both"/>
               <w:rPr>
                 <w:rFonts w:ascii="Calibri" w:hAnsi="Calibri" w:cs="Calibri"/>
               </w:rPr>
@@ -10797,6 +11242,7 @@
           </w:tcPr>
           <w:p>
             <w:pPr>
+              <w:jc w:val="both"/>
               <w:rPr>
                 <w:rFonts w:ascii="Calibri" w:hAnsi="Calibri" w:cs="Calibri"/>
               </w:rPr>
@@ -10899,6 +11345,7 @@
                 <w:numId w:val="7"/>
               </w:numPr>
               <w:ind w:left="163" w:hanging="218"/>
+              <w:jc w:val="both"/>
               <w:rPr>
                 <w:rFonts w:ascii="Calibri" w:hAnsi="Calibri" w:cs="Calibri"/>
               </w:rPr>
@@ -10920,6 +11367,7 @@
           </w:tcPr>
           <w:p>
             <w:pPr>
+              <w:jc w:val="both"/>
               <w:rPr>
                 <w:rFonts w:ascii="Calibri" w:hAnsi="Calibri" w:cs="Calibri"/>
               </w:rPr>
@@ -10939,6 +11387,7 @@
           </w:tcPr>
           <w:p>
             <w:pPr>
+              <w:jc w:val="both"/>
               <w:rPr>
                 <w:rFonts w:ascii="Calibri" w:hAnsi="Calibri" w:cs="Calibri"/>
               </w:rPr>
@@ -10964,6 +11413,7 @@
           </w:tcPr>
           <w:p>
             <w:pPr>
+              <w:jc w:val="both"/>
               <w:rPr>
                 <w:rFonts w:ascii="Calibri" w:hAnsi="Calibri" w:cs="Calibri"/>
               </w:rPr>
@@ -11072,7 +11522,6 @@
                 <w:rFonts w:ascii="Calibri" w:hAnsi="Calibri" w:cs="Calibri"/>
                 <w:b/>
               </w:rPr>
-              <w:lastRenderedPageBreak/>
               <w:t>Justificación científica por qué no habría diferencia clínicamente significativa en la seguridad y el rendimiento clínico del dispositivo, o una descripción del impacto en la seguridad o el rendimiento clínico</w:t>
             </w:r>
             <w:r>
@@ -11080,19 +11529,6 @@
                 <w:rFonts w:ascii="Calibri" w:hAnsi="Calibri" w:cs="Calibri"/>
               </w:rPr>
               <w:t xml:space="preserve"> (utilice una fila para cada una de las diferencias identificadas en las características y agregue referencias a la documentación según corresponda)</w:t>
-            </w:r>
-            <w:r>
-              <w:rPr>
-                <w:rFonts w:ascii="Calibri" w:hAnsi="Calibri" w:cs="Calibri"/>
-              </w:rPr>
-              <w:t xml:space="preserve"> </w:t>
-            </w:r>
-            <w:r>
-              <w:rPr>
-                <w:rFonts w:ascii="Calibri" w:hAnsi="Calibri" w:cs="Calibri"/>
-                <w:highlight w:val="yellow"/>
-              </w:rPr>
-              <w:t>…</w:t>
             </w:r>
           </w:p>
         </w:tc>
@@ -11144,6 +11580,12 @@
                 <w:rFonts w:ascii="Calibri" w:hAnsi="Calibri" w:cs="Calibri"/>
               </w:rPr>
             </w:pPr>
+            <w:r>
+              <w:rPr>
+                <w:rFonts w:ascii="Calibri" w:hAnsi="Calibri" w:cs="Calibri"/>
+              </w:rPr>
+              <w:t>No hay diferencias dentro de las características biológicas entre el dispositivo sujeto y el dispositivo predicado.</w:t>
+            </w:r>
           </w:p>
         </w:tc>
         <w:tc>
@@ -11267,14 +11709,16 @@
           </w:tcPr>
           <w:p>
             <w:pPr>
-              <w:rPr>
-                <w:rFonts w:ascii="Calibri" w:hAnsi="Calibri" w:cs="Calibri"/>
-              </w:rPr>
-            </w:pPr>
-            <w:r>
-              <w:rPr>
-                <w:rFonts w:ascii="Calibri" w:hAnsi="Calibri" w:cs="Calibri"/>
-              </w:rPr>
+              <w:jc w:val="both"/>
+              <w:rPr>
+                <w:rFonts w:ascii="Calibri" w:hAnsi="Calibri" w:cs="Calibri"/>
+              </w:rPr>
+            </w:pPr>
+            <w:r>
+              <w:rPr>
+                <w:rFonts w:ascii="Calibri" w:hAnsi="Calibri" w:cs="Calibri"/>
+              </w:rPr>
+              <w:lastRenderedPageBreak/>
               <w:t>La misma condición clínica o propósito, incluyendo la gravedad y etapa similares de enfermedad</w:t>
             </w:r>
           </w:p>
@@ -11287,6 +11731,7 @@
           <w:p>
             <w:pPr>
               <w:spacing w:after="160" w:line="259" w:lineRule="auto"/>
+              <w:jc w:val="both"/>
             </w:pPr>
             <w:r>
               <w:rPr>
@@ -11312,6 +11757,9 @@
             </w:r>
           </w:p>
           <w:p>
+            <w:pPr>
+              <w:jc w:val="both"/>
+            </w:pPr>
             <w:r>
               <w:rPr>
                 <w:rFonts w:ascii="Calibri" w:hAnsi="Calibri" w:cs="Calibri"/>
@@ -11343,6 +11791,7 @@
           </w:p>
           <w:p>
             <w:pPr>
+              <w:jc w:val="both"/>
               <w:rPr>
                 <w:rFonts w:ascii="Calibri" w:hAnsi="Calibri" w:cs="Calibri"/>
               </w:rPr>
@@ -11356,62 +11805,50 @@
           </w:tcPr>
           <w:p>
             <w:pPr>
-              <w:rPr>
-                <w:rFonts w:ascii="Calibri" w:hAnsi="Calibri" w:cs="Calibri"/>
-              </w:rPr>
-            </w:pPr>
-            <w:r>
-              <w:rPr>
-                <w:rFonts w:ascii="Calibri" w:hAnsi="Calibri" w:cs="Calibri"/>
-              </w:rPr>
-              <w:t xml:space="preserve">Métodos: Para el desarrollo </w:t>
-            </w:r>
-            <w:proofErr w:type="spellStart"/>
-            <w:r>
-              <w:rPr>
-                <w:rFonts w:ascii="Calibri" w:hAnsi="Calibri" w:cs="Calibri"/>
-              </w:rPr>
-              <w:t>de el</w:t>
-            </w:r>
-            <w:proofErr w:type="spellEnd"/>
-            <w:r>
-              <w:rPr>
-                <w:rFonts w:ascii="Calibri" w:hAnsi="Calibri" w:cs="Calibri"/>
-              </w:rPr>
-              <w:t xml:space="preserve"> modelo de detección de calidad se ha analizado en la imagen: la entropía, el contraste y la media de las derivadas de Laplace.</w:t>
-            </w:r>
-          </w:p>
-          <w:p>
-            <w:pPr>
-              <w:rPr>
-                <w:rFonts w:ascii="Calibri" w:hAnsi="Calibri" w:cs="Calibri"/>
-              </w:rPr>
-            </w:pPr>
-            <w:r>
-              <w:rPr>
-                <w:rFonts w:ascii="Calibri" w:hAnsi="Calibri" w:cs="Calibri"/>
-              </w:rPr>
-              <w:t>En el caso del modelo de predicción de glaucoma se ha analizado: La entropía, el parámetro de relación entre Copa-Disco y las características de “Wavelet”.</w:t>
-            </w:r>
-          </w:p>
-          <w:p>
-            <w:pPr>
-              <w:rPr>
-                <w:rFonts w:ascii="Calibri" w:hAnsi="Calibri" w:cs="Calibri"/>
-              </w:rPr>
-            </w:pPr>
-          </w:p>
-          <w:p>
-            <w:pPr>
-              <w:rPr>
-                <w:rFonts w:ascii="Calibri" w:hAnsi="Calibri" w:cs="Calibri"/>
-              </w:rPr>
-            </w:pPr>
-            <w:r>
-              <w:rPr>
-                <w:rFonts w:ascii="Calibri" w:hAnsi="Calibri" w:cs="Calibri"/>
-              </w:rPr>
-              <w:t>Participantes: Se han analizado y utilizado 1570 imágenes del fondo del ojo de pacientes , para el desarrollo de los modelos predictivos</w:t>
+              <w:jc w:val="both"/>
+              <w:rPr>
+                <w:rFonts w:ascii="Calibri" w:hAnsi="Calibri" w:cs="Calibri"/>
+              </w:rPr>
+            </w:pPr>
+            <w:r>
+              <w:rPr>
+                <w:rFonts w:ascii="Calibri" w:hAnsi="Calibri" w:cs="Calibri"/>
+              </w:rPr>
+              <w:t xml:space="preserve">Métodos: Para la detección de la enfermedad se han analizado las variables de entropía, los parámetros de la transformada de Wavelet, el área del </w:t>
+            </w:r>
+            <w:r>
+              <w:rPr>
+                <w:rFonts w:ascii="Calibri" w:hAnsi="Calibri" w:cs="Calibri"/>
+              </w:rPr>
+              <w:t>disco y</w:t>
+            </w:r>
+            <w:r>
+              <w:rPr>
+                <w:rFonts w:ascii="Calibri" w:hAnsi="Calibri" w:cs="Calibri"/>
+              </w:rPr>
+              <w:t xml:space="preserve"> la relación entre el disco y la copa del ojo.</w:t>
+            </w:r>
+          </w:p>
+          <w:p>
+            <w:pPr>
+              <w:jc w:val="both"/>
+              <w:rPr>
+                <w:rFonts w:ascii="Calibri" w:hAnsi="Calibri" w:cs="Calibri"/>
+              </w:rPr>
+            </w:pPr>
+          </w:p>
+          <w:p>
+            <w:pPr>
+              <w:jc w:val="both"/>
+              <w:rPr>
+                <w:rFonts w:ascii="Calibri" w:hAnsi="Calibri" w:cs="Calibri"/>
+              </w:rPr>
+            </w:pPr>
+            <w:r>
+              <w:rPr>
+                <w:rFonts w:ascii="Calibri" w:hAnsi="Calibri" w:cs="Calibri"/>
+              </w:rPr>
+              <w:t>Participantes: Se han recolectado y analizado imágenes de la cavidad interna del ojo de 1570 pacientes.</w:t>
             </w:r>
           </w:p>
         </w:tc>
@@ -11451,34 +11888,19 @@
               <w:rPr>
                 <w:rFonts w:ascii="Calibri" w:hAnsi="Calibri" w:cs="Calibri"/>
               </w:rPr>
-              <w:t xml:space="preserve">El dispositivo predicado </w:t>
-            </w:r>
-            <w:r>
-              <w:rPr>
-                <w:rFonts w:ascii="Calibri" w:hAnsi="Calibri" w:cs="Calibri"/>
-              </w:rPr>
-              <w:t>tiene como propósito, corregir la Miopía y la Hipermetropía, mientras que el dispositivo sujeto , se centra en la M</w:t>
-            </w:r>
-            <w:r>
-              <w:rPr>
-                <w:rFonts w:ascii="Calibri" w:hAnsi="Calibri" w:cs="Calibri"/>
-              </w:rPr>
-              <w:t>iopía.</w:t>
-            </w:r>
-          </w:p>
-          <w:p>
-            <w:pPr>
-              <w:rPr>
-                <w:rFonts w:ascii="Calibri" w:hAnsi="Calibri" w:cs="Calibri"/>
-                <w:b/>
-              </w:rPr>
-            </w:pPr>
-            <w:r>
-              <w:rPr>
-                <w:rFonts w:ascii="Calibri" w:hAnsi="Calibri" w:cs="Calibri"/>
-                <w:b/>
-              </w:rPr>
-              <w:t>CONCLUSIONES</w:t>
+              <w:t xml:space="preserve">Las variables utilizadas para la predicción de Glaucoma son </w:t>
+            </w:r>
+            <w:r>
+              <w:rPr>
+                <w:rFonts w:ascii="Calibri" w:hAnsi="Calibri" w:cs="Calibri"/>
+              </w:rPr>
+              <w:t>mayormente</w:t>
+            </w:r>
+            <w:r>
+              <w:rPr>
+                <w:rFonts w:ascii="Calibri" w:hAnsi="Calibri" w:cs="Calibri"/>
+              </w:rPr>
+              <w:t xml:space="preserve"> distintas.</w:t>
             </w:r>
           </w:p>
           <w:p>
@@ -11497,7 +11919,53 @@
               <w:rPr>
                 <w:rFonts w:ascii="Calibri" w:hAnsi="Calibri" w:cs="Calibri"/>
               </w:rPr>
-              <w:t>Aunque ambos tienen el corregir la Miopía, el dispositivo predicado, además corrige la Hipermetropía.</w:t>
+              <w:t>El número de participantes del dispositivo sujeto es mayor.</w:t>
+            </w:r>
+          </w:p>
+          <w:p>
+            <w:pPr>
+              <w:rPr>
+                <w:rFonts w:ascii="Calibri" w:hAnsi="Calibri" w:cs="Calibri"/>
+                <w:b/>
+              </w:rPr>
+            </w:pPr>
+            <w:r>
+              <w:rPr>
+                <w:rFonts w:ascii="Calibri" w:hAnsi="Calibri" w:cs="Calibri"/>
+                <w:b/>
+              </w:rPr>
+              <w:t>CONCLUSIONES</w:t>
+            </w:r>
+          </w:p>
+          <w:p>
+            <w:pPr>
+              <w:pStyle w:val="Prrafodelista"/>
+              <w:numPr>
+                <w:ilvl w:val="0"/>
+                <w:numId w:val="7"/>
+              </w:numPr>
+              <w:ind w:left="163" w:hanging="218"/>
+              <w:rPr>
+                <w:rFonts w:ascii="Calibri" w:hAnsi="Calibri" w:cs="Calibri"/>
+              </w:rPr>
+            </w:pPr>
+            <w:r>
+              <w:rPr>
+                <w:rFonts w:ascii="Calibri" w:hAnsi="Calibri" w:cs="Calibri"/>
+              </w:rPr>
+              <w:t xml:space="preserve">Tanto el análisis que se le realiza al ojo como el número de participantes </w:t>
+            </w:r>
+            <w:r>
+              <w:rPr>
+                <w:rFonts w:ascii="Calibri" w:hAnsi="Calibri" w:cs="Calibri"/>
+              </w:rPr>
+              <w:t>son mayormente distintos</w:t>
+            </w:r>
+            <w:r>
+              <w:rPr>
+                <w:rFonts w:ascii="Calibri" w:hAnsi="Calibri" w:cs="Calibri"/>
+              </w:rPr>
+              <w:t>.</w:t>
             </w:r>
           </w:p>
         </w:tc>
@@ -11510,6 +11978,7 @@
           </w:tcPr>
           <w:p>
             <w:pPr>
+              <w:jc w:val="both"/>
               <w:rPr>
                 <w:rFonts w:ascii="Calibri" w:hAnsi="Calibri" w:cs="Calibri"/>
               </w:rPr>
@@ -11529,6 +11998,7 @@
           </w:tcPr>
           <w:p>
             <w:pPr>
+              <w:jc w:val="both"/>
               <w:rPr>
                 <w:rFonts w:ascii="Calibri" w:hAnsi="Calibri" w:cs="Calibri"/>
               </w:rPr>
@@ -11572,6 +12042,7 @@
           </w:tcPr>
           <w:p>
             <w:pPr>
+              <w:jc w:val="both"/>
               <w:rPr>
                 <w:rFonts w:ascii="Calibri" w:hAnsi="Calibri" w:cs="Calibri"/>
               </w:rPr>
@@ -11695,6 +12166,7 @@
           </w:tcPr>
           <w:p>
             <w:pPr>
+              <w:jc w:val="both"/>
               <w:rPr>
                 <w:rFonts w:ascii="Calibri" w:hAnsi="Calibri" w:cs="Calibri"/>
               </w:rPr>
@@ -11714,15 +12186,30 @@
           </w:tcPr>
           <w:p>
             <w:pPr>
-              <w:rPr>
-                <w:rFonts w:ascii="Calibri" w:hAnsi="Calibri" w:cs="Calibri"/>
-              </w:rPr>
-            </w:pPr>
-            <w:r>
-              <w:rPr>
-                <w:rFonts w:ascii="Calibri" w:hAnsi="Calibri" w:cs="Calibri"/>
-              </w:rPr>
-              <w:t xml:space="preserve"> Dirigida hacia todo tipo de pacientes </w:t>
+              <w:jc w:val="both"/>
+              <w:rPr>
+                <w:rFonts w:ascii="Calibri" w:hAnsi="Calibri" w:cs="Calibri"/>
+              </w:rPr>
+            </w:pPr>
+            <w:r>
+              <w:rPr>
+                <w:rFonts w:ascii="Calibri" w:hAnsi="Calibri" w:cs="Calibri"/>
+              </w:rPr>
+              <w:t xml:space="preserve"> </w:t>
+            </w:r>
+          </w:p>
+          <w:p>
+            <w:pPr>
+              <w:jc w:val="both"/>
+              <w:rPr>
+                <w:rFonts w:ascii="Calibri" w:hAnsi="Calibri" w:cs="Calibri"/>
+              </w:rPr>
+            </w:pPr>
+            <w:r>
+              <w:rPr>
+                <w:rFonts w:ascii="Calibri" w:hAnsi="Calibri" w:cs="Calibri"/>
+              </w:rPr>
+              <w:t xml:space="preserve">Dirigida hacia todo tipo de pacientes </w:t>
             </w:r>
             <w:r>
               <w:rPr>
@@ -11740,14 +12227,7 @@
               <w:rPr>
                 <w:rFonts w:ascii="Calibri" w:hAnsi="Calibri" w:cs="Calibri"/>
               </w:rPr>
-              <w:t xml:space="preserve"> </w:t>
-            </w:r>
-            <w:r>
-              <w:rPr>
-                <w:rFonts w:ascii="Calibri" w:hAnsi="Calibri" w:cs="Calibri"/>
-              </w:rPr>
-              <w:lastRenderedPageBreak/>
-              <w:t>ya que es un software</w:t>
+              <w:t xml:space="preserve"> ya que es un software</w:t>
             </w:r>
             <w:r>
               <w:rPr>
@@ -11770,6 +12250,7 @@
           </w:p>
           <w:p>
             <w:pPr>
+              <w:jc w:val="both"/>
               <w:rPr>
                 <w:rFonts w:ascii="Calibri" w:hAnsi="Calibri" w:cs="Calibri"/>
               </w:rPr>
@@ -11783,23 +12264,16 @@
           </w:tcPr>
           <w:p>
             <w:pPr>
-              <w:rPr>
-                <w:rFonts w:ascii="Calibri" w:hAnsi="Calibri" w:cs="Calibri"/>
-              </w:rPr>
-            </w:pPr>
-            <w:r>
-              <w:rPr>
-                <w:rFonts w:ascii="Calibri" w:hAnsi="Calibri" w:cs="Calibri"/>
-              </w:rPr>
-              <w:lastRenderedPageBreak/>
-              <w:t xml:space="preserve">Dirigida hacia todo tipo de pacientes susceptibles de padecer glaucoma, </w:t>
-            </w:r>
-            <w:r>
-              <w:rPr>
-                <w:rFonts w:ascii="Calibri" w:hAnsi="Calibri" w:cs="Calibri"/>
-              </w:rPr>
-              <w:lastRenderedPageBreak/>
-              <w:t>ya que es un software de asistencia al diagnóstico.</w:t>
+              <w:jc w:val="both"/>
+              <w:rPr>
+                <w:rFonts w:ascii="Calibri" w:hAnsi="Calibri" w:cs="Calibri"/>
+              </w:rPr>
+            </w:pPr>
+            <w:r>
+              <w:rPr>
+                <w:rFonts w:ascii="Calibri" w:hAnsi="Calibri" w:cs="Calibri"/>
+              </w:rPr>
+              <w:t>Dirigida hacia todo tipo de pacientes susceptibles de padecer glaucoma, ya que es un software de asistencia al diagnóstico.</w:t>
             </w:r>
           </w:p>
         </w:tc>
@@ -11822,7 +12296,6 @@
                 <w:b/>
                 <w:i/>
               </w:rPr>
-              <w:lastRenderedPageBreak/>
               <w:t>DIFERENCIAS</w:t>
             </w:r>
           </w:p>
@@ -11859,7 +12332,6 @@
                 <w:b/>
                 <w:i/>
               </w:rPr>
-              <w:lastRenderedPageBreak/>
               <w:t>CONCLUSIONES</w:t>
             </w:r>
           </w:p>
@@ -11871,6 +12343,7 @@
                 <w:numId w:val="7"/>
               </w:numPr>
               <w:ind w:left="163" w:hanging="218"/>
+              <w:jc w:val="both"/>
               <w:rPr>
                 <w:rFonts w:ascii="Calibri" w:hAnsi="Calibri" w:cs="Calibri"/>
               </w:rPr>
@@ -11892,15 +12365,15 @@
           </w:tcPr>
           <w:p>
             <w:pPr>
-              <w:rPr>
-                <w:rFonts w:ascii="Calibri" w:hAnsi="Calibri" w:cs="Calibri"/>
-              </w:rPr>
-            </w:pPr>
-            <w:r>
-              <w:rPr>
-                <w:rFonts w:ascii="Calibri" w:hAnsi="Calibri" w:cs="Calibri"/>
-              </w:rPr>
-              <w:lastRenderedPageBreak/>
+              <w:jc w:val="both"/>
+              <w:rPr>
+                <w:rFonts w:ascii="Calibri" w:hAnsi="Calibri" w:cs="Calibri"/>
+              </w:rPr>
+            </w:pPr>
+            <w:r>
+              <w:rPr>
+                <w:rFonts w:ascii="Calibri" w:hAnsi="Calibri" w:cs="Calibri"/>
+              </w:rPr>
               <w:t>El mismo tipo de usuario</w:t>
             </w:r>
           </w:p>
@@ -11912,6 +12385,7 @@
           </w:tcPr>
           <w:p>
             <w:pPr>
+              <w:jc w:val="both"/>
               <w:rPr>
                 <w:rFonts w:ascii="Calibri" w:hAnsi="Calibri" w:cs="Calibri"/>
               </w:rPr>
@@ -11931,6 +12405,7 @@
           </w:tcPr>
           <w:p>
             <w:pPr>
+              <w:jc w:val="both"/>
               <w:rPr>
                 <w:rFonts w:ascii="Calibri" w:hAnsi="Calibri" w:cs="Calibri"/>
               </w:rPr>
@@ -12009,6 +12484,7 @@
                 <w:numId w:val="7"/>
               </w:numPr>
               <w:ind w:left="163" w:hanging="218"/>
+              <w:jc w:val="both"/>
               <w:rPr>
                 <w:rFonts w:ascii="Calibri" w:hAnsi="Calibri" w:cs="Calibri"/>
               </w:rPr>
@@ -12039,6 +12515,7 @@
                 <w:rFonts w:ascii="Calibri" w:hAnsi="Calibri" w:cs="Calibri"/>
                 <w:b/>
               </w:rPr>
+              <w:lastRenderedPageBreak/>
               <w:t>Justificación científica por qué no habría diferencia clínicamente significativa en la seguridad y el rendimiento clínico del dispositivo, o una descripción del impacto en la seguridad o el rendimiento clínico</w:t>
             </w:r>
             <w:r>
@@ -12602,7 +13079,25 @@
               <w:sz w:val="20"/>
               <w:szCs w:val="20"/>
             </w:rPr>
-            <w:t>Diagnostico_De_Glaucoma</w:t>
+            <w:t>Diagn</w:t>
+          </w:r>
+          <w:r>
+            <w:rPr>
+              <w:rFonts w:ascii="Calibri" w:hAnsi="Calibri" w:cs="Calibri"/>
+              <w:b/>
+              <w:sz w:val="20"/>
+              <w:szCs w:val="20"/>
+            </w:rPr>
+            <w:t>ó</w:t>
+          </w:r>
+          <w:r>
+            <w:rPr>
+              <w:rFonts w:ascii="Calibri" w:hAnsi="Calibri" w:cs="Calibri"/>
+              <w:b/>
+              <w:sz w:val="20"/>
+              <w:szCs w:val="20"/>
+            </w:rPr>
+            <w:t>stico_De_Glaucoma</w:t>
           </w:r>
           <w:proofErr w:type="spellEnd"/>
         </w:p>
@@ -14726,10 +15221,7 @@
   <w:style w:type="paragraph" w:default="1" w:styleId="Normal">
     <w:name w:val="Normal"/>
     <w:qFormat/>
-    <w:rsid w:val="00060875"/>
-    <w:pPr>
-      <w:jc w:val="both"/>
-    </w:pPr>
+    <w:rsid w:val="00B731CB"/>
     <w:rPr>
       <w:rFonts w:eastAsiaTheme="minorEastAsia"/>
       <w:lang w:eastAsia="ja-JP"/>
@@ -14764,7 +15256,7 @@
     <w:uiPriority w:val="9"/>
     <w:unhideWhenUsed/>
     <w:qFormat/>
-    <w:rsid w:val="006A6578"/>
+    <w:rsid w:val="008A4560"/>
     <w:pPr>
       <w:keepNext/>
       <w:keepLines/>
@@ -14772,7 +15264,7 @@
       <w:outlineLvl w:val="1"/>
     </w:pPr>
     <w:rPr>
-      <w:rFonts w:ascii="Calibri" w:eastAsiaTheme="majorEastAsia" w:hAnsi="Calibri" w:cstheme="majorBidi"/>
+      <w:rFonts w:asciiTheme="majorHAnsi" w:eastAsiaTheme="majorEastAsia" w:hAnsiTheme="majorHAnsi" w:cstheme="majorBidi"/>
       <w:b/>
       <w:color w:val="0F4761" w:themeColor="accent1" w:themeShade="BF"/>
       <w:sz w:val="24"/>
@@ -14979,9 +15471,9 @@
     <w:basedOn w:val="Fuentedeprrafopredeter"/>
     <w:link w:val="Ttulo2"/>
     <w:uiPriority w:val="9"/>
-    <w:rsid w:val="006A6578"/>
+    <w:rsid w:val="008A4560"/>
     <w:rPr>
-      <w:rFonts w:ascii="Calibri" w:eastAsiaTheme="majorEastAsia" w:hAnsi="Calibri" w:cstheme="majorBidi"/>
+      <w:rFonts w:asciiTheme="majorHAnsi" w:eastAsiaTheme="majorEastAsia" w:hAnsiTheme="majorHAnsi" w:cstheme="majorBidi"/>
       <w:b/>
       <w:color w:val="0F4761" w:themeColor="accent1" w:themeShade="BF"/>
       <w:sz w:val="24"/>
@@ -15703,9 +16195,10 @@
     <w:uiPriority w:val="99"/>
     <w:semiHidden/>
     <w:unhideWhenUsed/>
-    <w:rsid w:val="00A628C9"/>
+    <w:rsid w:val="00635BF3"/>
     <w:pPr>
       <w:spacing w:after="0" w:line="240" w:lineRule="auto"/>
+      <w:jc w:val="both"/>
     </w:pPr>
     <w:rPr>
       <w:sz w:val="20"/>
@@ -15718,7 +16211,7 @@
     <w:link w:val="Textonotapie"/>
     <w:uiPriority w:val="99"/>
     <w:semiHidden/>
-    <w:rsid w:val="00A628C9"/>
+    <w:rsid w:val="00635BF3"/>
     <w:rPr>
       <w:rFonts w:eastAsiaTheme="minorEastAsia"/>
       <w:sz w:val="20"/>
@@ -15732,7 +16225,7 @@
     <w:uiPriority w:val="99"/>
     <w:semiHidden/>
     <w:unhideWhenUsed/>
-    <w:rsid w:val="00A628C9"/>
+    <w:rsid w:val="00635BF3"/>
     <w:rPr>
       <w:vertAlign w:val="superscript"/>
     </w:rPr>
@@ -16036,27 +16529,6 @@
 </file>
 
 <file path=customXml/item1.xml><?xml version="1.0" encoding="utf-8"?>
-<b:Sources xmlns:b="http://schemas.openxmlformats.org/officeDocument/2006/bibliography" xmlns="http://schemas.openxmlformats.org/officeDocument/2006/bibliography" SelectedStyle="\APASixthEditionOfficeOnline.xsl" StyleName="APA" Version="6"/>
-</file>
-
-<file path=customXml/item2.xml><?xml version="1.0" encoding="utf-8"?>
-<p:properties xmlns:p="http://schemas.microsoft.com/office/2006/metadata/properties" xmlns:xsi="http://www.w3.org/2001/XMLSchema-instance" xmlns:pc="http://schemas.microsoft.com/office/infopath/2007/PartnerControls">
-  <documentManagement>
-    <_activity xmlns="a60bd0ed-6c94-4ccf-b866-c76c7887cd60" xsi:nil="true"/>
-  </documentManagement>
-</p:properties>
-</file>
-
-<file path=customXml/item3.xml><?xml version="1.0" encoding="utf-8"?>
-<?mso-contentType ?>
-<FormTemplates xmlns="http://schemas.microsoft.com/sharepoint/v3/contenttype/forms">
-  <Display>DocumentLibraryForm</Display>
-  <Edit>DocumentLibraryForm</Edit>
-  <New>DocumentLibraryForm</New>
-</FormTemplates>
-</file>
-
-<file path=customXml/item4.xml><?xml version="1.0" encoding="utf-8"?>
 <ct:contentTypeSchema xmlns:ct="http://schemas.microsoft.com/office/2006/metadata/contentType" xmlns:ma="http://schemas.microsoft.com/office/2006/metadata/properties/metaAttributes" ct:_="" ma:_="" ma:contentTypeName="Documento" ma:contentTypeID="0x0101004CFD171F51FA73478CA9FE425E910C9D" ma:contentTypeVersion="13" ma:contentTypeDescription="Crear nuevo documento." ma:contentTypeScope="" ma:versionID="65efb9c71fa12a42015e1712bef1605a">
   <xsd:schema xmlns:xsd="http://www.w3.org/2001/XMLSchema" xmlns:xs="http://www.w3.org/2001/XMLSchema" xmlns:p="http://schemas.microsoft.com/office/2006/metadata/properties" xmlns:ns3="a60bd0ed-6c94-4ccf-b866-c76c7887cd60" xmlns:ns4="97b8de9a-07de-4d8c-840a-97ec8fb03718" targetNamespace="http://schemas.microsoft.com/office/2006/metadata/properties" ma:root="true" ma:fieldsID="f8c8a9d5849dce9e7dd468bec265966d" ns3:_="" ns4:_="">
     <xsd:import namespace="a60bd0ed-6c94-4ccf-b866-c76c7887cd60"/>
@@ -16277,33 +16749,28 @@
 </ct:contentTypeSchema>
 </file>
 
-<file path=customXml/itemProps1.xml><?xml version="1.0" encoding="utf-8"?>
-<ds:datastoreItem xmlns:ds="http://schemas.openxmlformats.org/officeDocument/2006/customXml" ds:itemID="{E8D22513-7560-4877-8700-5C0DB39067F7}">
-  <ds:schemaRefs>
-    <ds:schemaRef ds:uri="http://schemas.openxmlformats.org/officeDocument/2006/bibliography"/>
-  </ds:schemaRefs>
-</ds:datastoreItem>
+<file path=customXml/item2.xml><?xml version="1.0" encoding="utf-8"?>
+<b:Sources xmlns:b="http://schemas.openxmlformats.org/officeDocument/2006/bibliography" xmlns="http://schemas.openxmlformats.org/officeDocument/2006/bibliography" SelectedStyle="\APASixthEditionOfficeOnline.xsl" StyleName="APA" Version="6"/>
 </file>
 
-<file path=customXml/itemProps2.xml><?xml version="1.0" encoding="utf-8"?>
-<ds:datastoreItem xmlns:ds="http://schemas.openxmlformats.org/officeDocument/2006/customXml" ds:itemID="{8494935E-C8E8-4AD6-8908-A4B7014C1423}">
-  <ds:schemaRefs>
-    <ds:schemaRef ds:uri="http://schemas.microsoft.com/office/2006/metadata/properties"/>
-    <ds:schemaRef ds:uri="http://schemas.microsoft.com/office/infopath/2007/PartnerControls"/>
-    <ds:schemaRef ds:uri="a60bd0ed-6c94-4ccf-b866-c76c7887cd60"/>
-  </ds:schemaRefs>
-</ds:datastoreItem>
+<file path=customXml/item3.xml><?xml version="1.0" encoding="utf-8"?>
+<p:properties xmlns:p="http://schemas.microsoft.com/office/2006/metadata/properties" xmlns:xsi="http://www.w3.org/2001/XMLSchema-instance" xmlns:pc="http://schemas.microsoft.com/office/infopath/2007/PartnerControls">
+  <documentManagement>
+    <_activity xmlns="a60bd0ed-6c94-4ccf-b866-c76c7887cd60" xsi:nil="true"/>
+  </documentManagement>
+</p:properties>
 </file>
 
-<file path=customXml/itemProps3.xml><?xml version="1.0" encoding="utf-8"?>
-<ds:datastoreItem xmlns:ds="http://schemas.openxmlformats.org/officeDocument/2006/customXml" ds:itemID="{FD11E9A0-5C3D-4E1C-9E9E-EC0200A62C83}">
-  <ds:schemaRefs>
-    <ds:schemaRef ds:uri="http://schemas.microsoft.com/sharepoint/v3/contenttype/forms"/>
-  </ds:schemaRefs>
-</ds:datastoreItem>
+<file path=customXml/item4.xml><?xml version="1.0" encoding="utf-8"?>
+<?mso-contentType ?>
+<FormTemplates xmlns="http://schemas.microsoft.com/sharepoint/v3/contenttype/forms">
+  <Display>DocumentLibraryForm</Display>
+  <Edit>DocumentLibraryForm</Edit>
+  <New>DocumentLibraryForm</New>
+</FormTemplates>
 </file>
 
-<file path=customXml/itemProps4.xml><?xml version="1.0" encoding="utf-8"?>
+<file path=customXml/itemProps1.xml><?xml version="1.0" encoding="utf-8"?>
 <ds:datastoreItem xmlns:ds="http://schemas.openxmlformats.org/officeDocument/2006/customXml" ds:itemID="{F0F863C0-F339-4083-ABAE-33E9106F5BA3}">
   <ds:schemaRefs>
     <ds:schemaRef ds:uri="http://schemas.microsoft.com/office/2006/metadata/contentType"/>
@@ -16320,4 +16787,30 @@
     <ds:schemaRef ds:uri="http://schemas.microsoft.com/internal/obd"/>
   </ds:schemaRefs>
 </ds:datastoreItem>
+</file>
+
+<file path=customXml/itemProps2.xml><?xml version="1.0" encoding="utf-8"?>
+<ds:datastoreItem xmlns:ds="http://schemas.openxmlformats.org/officeDocument/2006/customXml" ds:itemID="{E8D22513-7560-4877-8700-5C0DB39067F7}">
+  <ds:schemaRefs>
+    <ds:schemaRef ds:uri="http://schemas.openxmlformats.org/officeDocument/2006/bibliography"/>
+  </ds:schemaRefs>
+</ds:datastoreItem>
+</file>
+
+<file path=customXml/itemProps3.xml><?xml version="1.0" encoding="utf-8"?>
+<ds:datastoreItem xmlns:ds="http://schemas.openxmlformats.org/officeDocument/2006/customXml" ds:itemID="{8494935E-C8E8-4AD6-8908-A4B7014C1423}">
+  <ds:schemaRefs>
+    <ds:schemaRef ds:uri="http://schemas.microsoft.com/office/2006/metadata/properties"/>
+    <ds:schemaRef ds:uri="http://schemas.microsoft.com/office/infopath/2007/PartnerControls"/>
+    <ds:schemaRef ds:uri="a60bd0ed-6c94-4ccf-b866-c76c7887cd60"/>
+  </ds:schemaRefs>
+</ds:datastoreItem>
+</file>
+
+<file path=customXml/itemProps4.xml><?xml version="1.0" encoding="utf-8"?>
+<ds:datastoreItem xmlns:ds="http://schemas.openxmlformats.org/officeDocument/2006/customXml" ds:itemID="{FD11E9A0-5C3D-4E1C-9E9E-EC0200A62C83}">
+  <ds:schemaRefs>
+    <ds:schemaRef ds:uri="http://schemas.microsoft.com/sharepoint/v3/contenttype/forms"/>
+  </ds:schemaRefs>
+</ds:datastoreItem>
 </file>
</xml_diff>